<commit_message>
pequenna revision *despues* del taller
</commit_message>
<xml_diff>
--- a/taller_color_def_madrid.docx
+++ b/taller_color_def_madrid.docx
@@ -157,6 +157,17 @@
     </w:p>
     <w:p>
       <w:pPr>
+        <w:numPr>
+          <w:ilvl w:val="0"/>
+          <w:numId w:val="2"/>
+        </w:numPr>
+      </w:pPr>
+      <w:r>
+        <w:t>A Óscar Perpiñán (@oscarperpinan) por su ayuda sobre EBImage para convertir imagen a escala de grises.</w:t>
+      </w:r>
+    </w:p>
+    <w:p>
+      <w:pPr>
         <w:pStyle w:val="Ttulo1"/>
       </w:pPr>
       <w:bookmarkStart w:id="1" w:name="objetivos-de-este-documento"/>
@@ -167,7 +178,10 @@
     <w:bookmarkEnd w:id="1"/>
     <w:p>
       <w:r>
-        <w:t>Este documento es la documentación para el talleR de coloR en el gRupo madRid R:</w:t>
+        <w:t>Este documento es la documentación para el talleR de coloR en</w:t>
+      </w:r>
+      <w:r>
+        <w:t xml:space="preserve"> el gRupo madRid R:</w:t>
       </w:r>
     </w:p>
     <w:p>
@@ -182,10 +196,7 @@
     </w:p>
     <w:p>
       <w:r>
-        <w:t>y que es una evo</w:t>
-      </w:r>
-      <w:r>
-        <w:t>lución del impartido dentro de las jornadas R-hispano 2014:</w:t>
+        <w:t>y que es una evolución del impartido dentro de las jornadas R-hispano 2014:</w:t>
       </w:r>
     </w:p>
     <w:p>
@@ -194,16 +205,22 @@
           <w:rPr>
             <w:rStyle w:val="Link"/>
           </w:rPr>
-          <w:t>http://r-es.org/item1151?structure=Comunidad&amp;from=VI+Jornadas</w:t>
+          <w:t>http://r-es.</w:t>
+        </w:r>
+        <w:r>
+          <w:rPr>
+            <w:rStyle w:val="Link"/>
+          </w:rPr>
+          <w:t>org/item1151?structure=Comunidad&amp;from=VI+Jornadas</w:t>
         </w:r>
       </w:hyperlink>
     </w:p>
     <w:p>
       <w:r>
-        <w:t>Dado que el taller está dirigido a la comunidad R, to</w:t>
-      </w:r>
-      <w:r>
-        <w:t>do el código está en este lenguaje, aunque intentaremos que las recomendaciones sean suficientemente generales para cualquier lenguaje que permita manejar el color. De hecho se añade un apéndice con enlaces a información relevante para python.</w:t>
+        <w:t>Dado que el taller está dirigido a la comunidad R, todo el código está en este lenguaje, aunque intentaremos que las recomendaciones sean suficientemente generales para cualquier lenguaje que permita maneja</w:t>
+      </w:r>
+      <w:r>
+        <w:t>r el color. De hecho se añade un apéndice con enlaces a información relevante para python.</w:t>
       </w:r>
     </w:p>
     <w:p>
@@ -212,10 +229,7 @@
       </w:pPr>
       <w:bookmarkStart w:id="2" w:name="resumen-del-taller"/>
       <w:r>
-        <w:t xml:space="preserve">RESUMEN DEL </w:t>
-      </w:r>
-      <w:r>
-        <w:t>TALLER</w:t>
+        <w:t>RESUMEN DEL TALLER</w:t>
       </w:r>
     </w:p>
     <w:bookmarkEnd w:id="2"/>
@@ -226,47 +240,44 @@
     </w:p>
     <w:p>
       <w:r>
-        <w:t>El color es una más de entre las posibles características que pueden convertir un gráfico, una visualización, un sistema interactivo de análisis de datos en algo eficaz y atractivo o por el contrario hacer que esa misma visualización sea poc</w:t>
-      </w:r>
-      <w:r>
-        <w:t>o agradable, o, en algunos casos, más confusa que si se utilizan otras características visuales.</w:t>
-      </w:r>
-    </w:p>
-    <w:p>
-      <w:r>
-        <w:t>La disponibilidad actual de sistemas para manejar con práctica total libertad el color en las visualizaciones (por ejemplo en pantallas o proyectores) o impres</w:t>
-      </w:r>
-      <w:r>
-        <w:t xml:space="preserve">iones no ha ido acompañada de recomendaciones sobre cómo optimizar el uso del mismo. De hecho, muchas tareas de manejo de los colores han pasado de auténticos expertos (por ejemplo diseñadores gráficos y técnicos de impresión) </w:t>
-      </w:r>
+        <w:t>El color es una más de entre las posibles características que pueden convertir un gráfico, una visualización, un sistema interactivo de an</w:t>
+      </w:r>
+      <w:r>
+        <w:t>álisis de datos en algo eficaz y atractivo o por el contrario hacer que esa misma visualización sea poco agradable, o, en algunos casos, más confusa que si se utilizan otras características visuales.</w:t>
+      </w:r>
+    </w:p>
+    <w:p>
       <w:r>
         <w:lastRenderedPageBreak/>
-        <w:t>directamente a los generadore</w:t>
-      </w:r>
-      <w:r>
-        <w:t>s de los gráficos, con el riesgo de que una herramienta potentísima de comunicación no sea utilizada de la mejor manera.</w:t>
-      </w:r>
-    </w:p>
-    <w:p>
-      <w:r>
-        <w:t>En el mundo R hay multitud de tutoriales, guías, publicaciones de todo tipo para manejar el color desde un punto de vista técnico. De h</w:t>
-      </w:r>
-      <w:r>
-        <w:t>echo, R es probablemente el entorno más potente para gestionar el color en un sistema informático dedicado al análisis de datos del que dispone un investigador en estos momentos. Sin embargo es difícil encontrar recomendaciones sobre el uso eficaz del colo</w:t>
-      </w:r>
-      <w:r>
-        <w:t>r basadas en criterios científicos y ergonómicos.</w:t>
-      </w:r>
-    </w:p>
-    <w:p>
-      <w:r>
-        <w:t>La visión del color por los humanos es un campo multidisciplinar bien conocido que ha generado un amplio conocimiento, tanto desde el punto de vista científico como tecnológico. Nuestra propuesta es desarro</w:t>
-      </w:r>
-      <w:r>
-        <w:t>llar un taller para trasladar este conocimiento a los expertos en R que desarrollan visualizaciones, de cualquier tipo, desde simples gráficos estáticos en una pantalla o proyector modernos, a gráficos interactivos en dispositivos móviles o impresiones -en</w:t>
-      </w:r>
-      <w:r>
-        <w:t xml:space="preserve"> este último caso con una simplificación fundamental, porque no podremos abordar la impresión profesional propiamente dicha.</w:t>
+        <w:t>La disponibilidad actual de sistemas para manejar con pr</w:t>
+      </w:r>
+      <w:r>
+        <w:t>áctica total libertad el color en las visualizaciones (por ejemplo en pantallas o proyectores) o impresiones no ha ido acompañada de recomendaciones sobre cómo optimizar el uso del mismo. De hecho, muchas tareas de manejo de los colores han pasado de autén</w:t>
+      </w:r>
+      <w:r>
+        <w:t>ticos expertos (por ejemplo diseñadores gráficos y técnicos de impresión) directamente a los generadores de los gráficos, con el riesgo de que una herramienta potentísima de comunicación no sea utilizada de la mejor manera.</w:t>
+      </w:r>
+    </w:p>
+    <w:p>
+      <w:r>
+        <w:t>En el mundo R hay multitud de tu</w:t>
+      </w:r>
+      <w:r>
+        <w:t>toriales, guías, publicaciones de todo tipo para manejar el color desde un punto de vista técnico. De hecho, R es probablemente el entorno más potente para gestionar el color en un sistema informático dedicado al análisis de datos del que dispone un invest</w:t>
+      </w:r>
+      <w:r>
+        <w:t>igador en estos momentos. Sin embargo es difícil encontrar recomendaciones sobre el uso eficaz del color basadas en criterios científicos y ergonómicos.</w:t>
+      </w:r>
+    </w:p>
+    <w:p>
+      <w:r>
+        <w:t>La visión del color por los humanos es un campo multidisciplinar bien conocido que ha generado un ampli</w:t>
+      </w:r>
+      <w:r>
+        <w:t xml:space="preserve">o conocimiento, tanto desde el punto de vista científico como tecnológico. Nuestra propuesta es desarrollar un taller para trasladar este conocimiento a los expertos en R que desarrollan visualizaciones, de cualquier tipo, desde simples gráficos estáticos </w:t>
+      </w:r>
+      <w:r>
+        <w:t>en una pantalla o proyector modernos, a gráficos interactivos en dispositivos móviles o impresiones -en este último caso con una simplificación fundamental, porque no podremos abordar la impresión profesional propiamente dicha.</w:t>
       </w:r>
     </w:p>
     <w:p>
@@ -281,7 +292,10 @@
     <w:bookmarkEnd w:id="3"/>
     <w:p>
       <w:r>
-        <w:t>DOCUMENTACIÓN DISPONIBLE EN INTERNET Y QUE USAREMOS EN EL TALLER</w:t>
+        <w:t>DOCUMEN</w:t>
+      </w:r>
+      <w:r>
+        <w:t>TACIÓN DISPONIBLE EN INTERNET Y QUE USAREMOS EN EL TALLER</w:t>
       </w:r>
     </w:p>
     <w:p>
@@ -300,7 +314,13 @@
           <w:rPr>
             <w:rStyle w:val="Link"/>
           </w:rPr>
-          <w:t>http://research.stowers-institute.org/efg/R/Color/Chart/ColorChart.pdf</w:t>
+          <w:t>http://research.stowers-institute.org/efg/R/Color/Chart/ColorChart.</w:t>
+        </w:r>
+        <w:r>
+          <w:rPr>
+            <w:rStyle w:val="Link"/>
+          </w:rPr>
+          <w:t>pdf</w:t>
         </w:r>
       </w:hyperlink>
     </w:p>
@@ -332,7 +352,19 @@
           <w:rPr>
             <w:rStyle w:val="Link"/>
           </w:rPr>
-          <w:t>http://research.stowers-institute.org/efg/Report/UsingColorInR.pdf</w:t>
+          <w:t>http://research.stowers-institute.or</w:t>
+        </w:r>
+        <w:r>
+          <w:rPr>
+            <w:rStyle w:val="Link"/>
+          </w:rPr>
+          <w:t>g</w:t>
+        </w:r>
+        <w:r>
+          <w:rPr>
+            <w:rStyle w:val="Link"/>
+          </w:rPr>
+          <w:t>/efg/Report/UsingColorInR.pdf</w:t>
         </w:r>
       </w:hyperlink>
     </w:p>
@@ -351,13 +383,19 @@
           <w:rPr>
             <w:rStyle w:val="Link"/>
           </w:rPr>
-          <w:t>https://www.nceas.ucsb.edu/~fraz</w:t>
+          <w:t>https://www.nceas.ucsb.edu/~frazier/RSpati</w:t>
         </w:r>
         <w:r>
           <w:rPr>
             <w:rStyle w:val="Link"/>
           </w:rPr>
-          <w:t>ier/RSpatialGuides/colorPaletteCheatsheet.pdf</w:t>
+          <w:t>a</w:t>
+        </w:r>
+        <w:r>
+          <w:rPr>
+            <w:rStyle w:val="Link"/>
+          </w:rPr>
+          <w:t>lGuides/colorPaletteCheatsheet.pdf</w:t>
         </w:r>
       </w:hyperlink>
     </w:p>
@@ -376,13 +414,37 @@
           <w:rPr>
             <w:rStyle w:val="Link"/>
           </w:rPr>
-          <w:t>http://colorbrewer2.org/</w:t>
+          <w:t>http://colorbrewer</w:t>
+        </w:r>
+        <w:r>
+          <w:rPr>
+            <w:rStyle w:val="Link"/>
+          </w:rPr>
+          <w:t>2</w:t>
+        </w:r>
+        <w:r>
+          <w:rPr>
+            <w:rStyle w:val="Link"/>
+          </w:rPr>
+          <w:t>.org/</w:t>
         </w:r>
       </w:hyperlink>
     </w:p>
     <w:p>
       <w:r>
-        <w:t>DOCUMENTACIÓN ADICIONAL PERO QUE NO USAREMOS EN EL TALLER</w:t>
+        <w:t xml:space="preserve">DOCUMENTACIÓN ADICIONAL QUE </w:t>
+      </w:r>
+      <w:r>
+        <w:rPr>
+          <w:i/>
+        </w:rPr>
+        <w:t>NO</w:t>
+      </w:r>
+      <w:r>
+        <w:t xml:space="preserve"> </w:t>
+      </w:r>
+      <w:r>
+        <w:t>USAREMOS EN EL TALLER</w:t>
       </w:r>
     </w:p>
     <w:p>
@@ -428,37 +490,34 @@
           <w:rPr>
             <w:rStyle w:val="Link"/>
           </w:rPr>
-          <w:t>http://www.efg2</w:t>
+          <w:t>http://www.efg2.com/Lab/Library/Color/Science.htm</w:t>
+        </w:r>
+      </w:hyperlink>
+    </w:p>
+    <w:p>
+      <w:r>
+        <w:t>y en concreto sobre "Color and Computers"</w:t>
+      </w:r>
+    </w:p>
+    <w:p>
+      <w:hyperlink r:id="rId19">
+        <w:r>
+          <w:rPr>
+            <w:rStyle w:val="Link"/>
+          </w:rPr>
+          <w:t>http://www.efg2.com/Lab/Library/Color/AndComputer</w:t>
         </w:r>
         <w:r>
           <w:rPr>
             <w:rStyle w:val="Link"/>
           </w:rPr>
-          <w:t>.com/Lab/Library/Color/Science.htm</w:t>
+          <w:t>s.htm</w:t>
         </w:r>
       </w:hyperlink>
     </w:p>
     <w:p>
       <w:r>
-        <w:t>y en concreto sobre "Color and Computers"</w:t>
-      </w:r>
-    </w:p>
-    <w:p>
-      <w:hyperlink r:id="rId19">
-        <w:r>
-          <w:rPr>
-            <w:rStyle w:val="Link"/>
-          </w:rPr>
-          <w:t>http://www.efg2.com/Lab/Library/Color/AndComputers.htm</w:t>
-        </w:r>
-      </w:hyperlink>
-    </w:p>
-    <w:p>
-      <w:r>
-        <w:t>e info general inc. ceguera al color ("daltonismo"</w:t>
-      </w:r>
-      <w:r>
-        <w:t>)</w:t>
+        <w:t>e info general inc. ceguera al color ("daltonismo")</w:t>
       </w:r>
     </w:p>
     <w:p>
@@ -495,7 +554,13 @@
           <w:rPr>
             <w:rStyle w:val="Link"/>
           </w:rPr>
-          <w:t>http://colororacle.org/design.html</w:t>
+          <w:t>htt</w:t>
+        </w:r>
+        <w:r>
+          <w:rPr>
+            <w:rStyle w:val="Link"/>
+          </w:rPr>
+          <w:t>p://colororacle.org/design.html</w:t>
         </w:r>
       </w:hyperlink>
     </w:p>
@@ -508,10 +573,7 @@
         </w:numPr>
       </w:pPr>
       <w:r>
-        <w:t>Regla 6 "Use Color Effec</w:t>
-      </w:r>
-      <w:r>
-        <w:t>tively" de "Ten Simple Rules for Better Figures"</w:t>
+        <w:t>Regla 6 "Use Color Effectively" de "Ten Simple Rules for Better Figures"</w:t>
       </w:r>
     </w:p>
     <w:p>
@@ -526,7 +588,13 @@
           <w:rPr>
             <w:rStyle w:val="Link"/>
           </w:rPr>
-          <w:t>http://www.ploscompbiol.org/article/info%3Adoi%2F10.1371%2Fjournal.pcbi.1003833#s7</w:t>
+          <w:t>http://www.ploscompbiol.org/article/info%3Ad</w:t>
+        </w:r>
+        <w:r>
+          <w:rPr>
+            <w:rStyle w:val="Link"/>
+          </w:rPr>
+          <w:t>oi%2F10.1371%2Fjournal.pcbi.1003833#s7</w:t>
         </w:r>
       </w:hyperlink>
     </w:p>
@@ -537,10 +605,7 @@
       <w:bookmarkStart w:id="4" w:name="preparacion-de-entorno-r"/>
       <w:r>
         <w:lastRenderedPageBreak/>
-        <w:t>PREPARACIÓN DE EN</w:t>
-      </w:r>
-      <w:r>
-        <w:t>TORNO R</w:t>
+        <w:t>PREPARACIÓN DE ENTORNO R</w:t>
       </w:r>
     </w:p>
     <w:bookmarkEnd w:id="4"/>
@@ -595,7 +660,10 @@
     </w:p>
     <w:p>
       <w:r>
-        <w:t>Si es necesario, instalemos librerías requeridas.</w:t>
+        <w:t xml:space="preserve">Si es necesario, instalemos </w:t>
+      </w:r>
+      <w:r>
+        <w:t>librerías requeridas.</w:t>
       </w:r>
     </w:p>
     <w:p>
@@ -654,13 +722,7 @@
         <w:rPr>
           <w:rStyle w:val="StringTok"/>
         </w:rPr>
-        <w:t>"http://c</w:t>
-      </w:r>
-      <w:r>
-        <w:rPr>
-          <w:rStyle w:val="StringTok"/>
-        </w:rPr>
-        <w:t>ran.rstudio.com"</w:t>
+        <w:t>"http://cran.rstudio.com"</w:t>
       </w:r>
       <w:r>
         <w:rPr>
@@ -810,12 +872,123 @@
         <w:rPr>
           <w:rStyle w:val="StringTok"/>
         </w:rPr>
+        <w:t>"colortools</w:t>
+      </w:r>
+      <w:r>
+        <w:rPr>
+          <w:rStyle w:val="StringTok"/>
+        </w:rPr>
+        <w:t>"</w:t>
+      </w:r>
+      <w:r>
+        <w:rPr>
+          <w:rStyle w:val="NormalTok"/>
+        </w:rPr>
+        <w:t xml:space="preserve"> %in%</w:t>
+      </w:r>
+      <w:r>
+        <w:rPr>
+          <w:rStyle w:val="StringTok"/>
+        </w:rPr>
+        <w:t xml:space="preserve"> </w:t>
+      </w:r>
+      <w:r>
+        <w:rPr>
+          <w:rStyle w:val="KeywordTok"/>
+        </w:rPr>
+        <w:t>row.names</w:t>
+      </w:r>
+      <w:r>
+        <w:rPr>
+          <w:rStyle w:val="NormalTok"/>
+        </w:rPr>
+        <w:t>(</w:t>
+      </w:r>
+      <w:r>
+        <w:rPr>
+          <w:rStyle w:val="KeywordTok"/>
+        </w:rPr>
+        <w:t>installed.packages</w:t>
+      </w:r>
+      <w:r>
+        <w:rPr>
+          <w:rStyle w:val="NormalTok"/>
+        </w:rPr>
+        <w:t>())  ==</w:t>
+      </w:r>
+      <w:r>
+        <w:rPr>
+          <w:rStyle w:val="StringTok"/>
+        </w:rPr>
+        <w:t xml:space="preserve"> </w:t>
+      </w:r>
+      <w:r>
+        <w:rPr>
+          <w:rStyle w:val="OtherTok"/>
+        </w:rPr>
+        <w:t>FALSE</w:t>
+      </w:r>
+      <w:r>
+        <w:rPr>
+          <w:rStyle w:val="NormalTok"/>
+        </w:rPr>
+        <w:t xml:space="preserve">) </w:t>
+      </w:r>
+      <w:r>
+        <w:rPr>
+          <w:rStyle w:val="KeywordTok"/>
+        </w:rPr>
+        <w:t>install.packages</w:t>
+      </w:r>
+      <w:r>
+        <w:rPr>
+          <w:rStyle w:val="NormalTok"/>
+        </w:rPr>
+        <w:t>(</w:t>
+      </w:r>
+      <w:r>
+        <w:rPr>
+          <w:rStyle w:val="StringTok"/>
+        </w:rPr>
         <w:t>"colortools"</w:t>
       </w:r>
       <w:r>
         <w:rPr>
           <w:rStyle w:val="NormalTok"/>
         </w:rPr>
+        <w:t xml:space="preserve">, </w:t>
+      </w:r>
+      <w:r>
+        <w:rPr>
+          <w:rStyle w:val="DataTypeTok"/>
+        </w:rPr>
+        <w:t>dependencies =</w:t>
+      </w:r>
+      <w:r>
+        <w:rPr>
+          <w:rStyle w:val="NormalTok"/>
+        </w:rPr>
+        <w:t xml:space="preserve"> T)</w:t>
+      </w:r>
+      <w:r>
+        <w:br/>
+      </w:r>
+      <w:r>
+        <w:rPr>
+          <w:rStyle w:val="NormalTok"/>
+        </w:rPr>
+        <w:t>if (</w:t>
+      </w:r>
+      <w:r>
+        <w:rPr>
+          <w:rStyle w:val="StringTok"/>
+        </w:rPr>
+        <w:t>"dichromat"</w:t>
+      </w:r>
+      <w:r>
+        <w:rPr>
+          <w:rStyle w:val="NormalTok"/>
+        </w:rPr>
         <w:t xml:space="preserve"> %in%</w:t>
       </w:r>
       <w:r>
@@ -882,7 +1055,7 @@
         <w:rPr>
           <w:rStyle w:val="StringTok"/>
         </w:rPr>
-        <w:t>"colortools"</w:t>
+        <w:t>"dichromat"</w:t>
       </w:r>
       <w:r>
         <w:rPr>
@@ -915,7 +1088,7 @@
         <w:rPr>
           <w:rStyle w:val="StringTok"/>
         </w:rPr>
-        <w:t>"dichromat"</w:t>
+        <w:t>"RColorBrewer"</w:t>
       </w:r>
       <w:r>
         <w:rPr>
@@ -945,6 +1118,117 @@
         <w:rPr>
           <w:rStyle w:val="KeywordTok"/>
         </w:rPr>
+        <w:t>installed.p</w:t>
+      </w:r>
+      <w:r>
+        <w:rPr>
+          <w:rStyle w:val="KeywordTok"/>
+        </w:rPr>
+        <w:t>ackages</w:t>
+      </w:r>
+      <w:r>
+        <w:rPr>
+          <w:rStyle w:val="NormalTok"/>
+        </w:rPr>
+        <w:t>())  ==</w:t>
+      </w:r>
+      <w:r>
+        <w:rPr>
+          <w:rStyle w:val="StringTok"/>
+        </w:rPr>
+        <w:t xml:space="preserve"> </w:t>
+      </w:r>
+      <w:r>
+        <w:rPr>
+          <w:rStyle w:val="OtherTok"/>
+        </w:rPr>
+        <w:t>FALSE</w:t>
+      </w:r>
+      <w:r>
+        <w:rPr>
+          <w:rStyle w:val="NormalTok"/>
+        </w:rPr>
+        <w:t xml:space="preserve">) </w:t>
+      </w:r>
+      <w:r>
+        <w:rPr>
+          <w:rStyle w:val="KeywordTok"/>
+        </w:rPr>
+        <w:t>install.packages</w:t>
+      </w:r>
+      <w:r>
+        <w:rPr>
+          <w:rStyle w:val="NormalTok"/>
+        </w:rPr>
+        <w:t>(</w:t>
+      </w:r>
+      <w:r>
+        <w:rPr>
+          <w:rStyle w:val="StringTok"/>
+        </w:rPr>
+        <w:t>"RColorBrewer"</w:t>
+      </w:r>
+      <w:r>
+        <w:rPr>
+          <w:rStyle w:val="NormalTok"/>
+        </w:rPr>
+        <w:t xml:space="preserve">, </w:t>
+      </w:r>
+      <w:r>
+        <w:rPr>
+          <w:rStyle w:val="DataTypeTok"/>
+        </w:rPr>
+        <w:t>dependencies =</w:t>
+      </w:r>
+      <w:r>
+        <w:rPr>
+          <w:rStyle w:val="NormalTok"/>
+        </w:rPr>
+        <w:t xml:space="preserve"> T)</w:t>
+      </w:r>
+      <w:r>
+        <w:br/>
+      </w:r>
+      <w:r>
+        <w:rPr>
+          <w:rStyle w:val="NormalTok"/>
+        </w:rPr>
+        <w:t>if (</w:t>
+      </w:r>
+      <w:r>
+        <w:rPr>
+          <w:rStyle w:val="StringTok"/>
+        </w:rPr>
+        <w:t>"vcd"</w:t>
+      </w:r>
+      <w:r>
+        <w:rPr>
+          <w:rStyle w:val="NormalTok"/>
+        </w:rPr>
+        <w:t xml:space="preserve"> %in%</w:t>
+      </w:r>
+      <w:r>
+        <w:rPr>
+          <w:rStyle w:val="StringTok"/>
+        </w:rPr>
+        <w:t xml:space="preserve"> </w:t>
+      </w:r>
+      <w:r>
+        <w:rPr>
+          <w:rStyle w:val="KeywordTok"/>
+        </w:rPr>
+        <w:t>row.names</w:t>
+      </w:r>
+      <w:r>
+        <w:rPr>
+          <w:rStyle w:val="NormalTok"/>
+        </w:rPr>
+        <w:t>(</w:t>
+      </w:r>
+      <w:r>
+        <w:rPr>
+          <w:rStyle w:val="KeywordTok"/>
+        </w:rPr>
         <w:t>installed.packages</w:t>
       </w:r>
       <w:r>
@@ -987,7 +1271,7 @@
         <w:rPr>
           <w:rStyle w:val="StringTok"/>
         </w:rPr>
-        <w:t>"dichromat"</w:t>
+        <w:t>"vcd"</w:t>
       </w:r>
       <w:r>
         <w:rPr>
@@ -1020,7 +1304,7 @@
         <w:rPr>
           <w:rStyle w:val="StringTok"/>
         </w:rPr>
-        <w:t>"RColorBrewer"</w:t>
+        <w:t>"maptools"</w:t>
       </w:r>
       <w:r>
         <w:rPr>
@@ -1092,13 +1376,13 @@
         <w:rPr>
           <w:rStyle w:val="StringTok"/>
         </w:rPr>
-        <w:t>"RColorBrew</w:t>
-      </w:r>
-      <w:r>
-        <w:rPr>
-          <w:rStyle w:val="StringTok"/>
-        </w:rPr>
-        <w:t>er"</w:t>
+        <w:t>"</w:t>
+      </w:r>
+      <w:r>
+        <w:rPr>
+          <w:rStyle w:val="StringTok"/>
+        </w:rPr>
+        <w:t>maptools"</w:t>
       </w:r>
       <w:r>
         <w:rPr>
@@ -1131,7 +1415,7 @@
         <w:rPr>
           <w:rStyle w:val="StringTok"/>
         </w:rPr>
-        <w:t>"vcd"</w:t>
+        <w:t>"sp"</w:t>
       </w:r>
       <w:r>
         <w:rPr>
@@ -1203,7 +1487,7 @@
         <w:rPr>
           <w:rStyle w:val="StringTok"/>
         </w:rPr>
-        <w:t>"vcd"</w:t>
+        <w:t>"sp"</w:t>
       </w:r>
       <w:r>
         <w:rPr>
@@ -1236,7 +1520,7 @@
         <w:rPr>
           <w:rStyle w:val="StringTok"/>
         </w:rPr>
-        <w:t>"maptools"</w:t>
+        <w:t>"classInt"</w:t>
       </w:r>
       <w:r>
         <w:rPr>
@@ -1308,7 +1592,7 @@
         <w:rPr>
           <w:rStyle w:val="StringTok"/>
         </w:rPr>
-        <w:t>"maptools"</w:t>
+        <w:t>"classInt"</w:t>
       </w:r>
       <w:r>
         <w:rPr>
@@ -1341,7 +1625,7 @@
         <w:rPr>
           <w:rStyle w:val="StringTok"/>
         </w:rPr>
-        <w:t>"sp"</w:t>
+        <w:t>"ggmap"</w:t>
       </w:r>
       <w:r>
         <w:rPr>
@@ -1359,6 +1643,117 @@
         <w:rPr>
           <w:rStyle w:val="KeywordTok"/>
         </w:rPr>
+        <w:t>ro</w:t>
+      </w:r>
+      <w:r>
+        <w:rPr>
+          <w:rStyle w:val="KeywordTok"/>
+        </w:rPr>
+        <w:t>w.names</w:t>
+      </w:r>
+      <w:r>
+        <w:rPr>
+          <w:rStyle w:val="NormalTok"/>
+        </w:rPr>
+        <w:t>(</w:t>
+      </w:r>
+      <w:r>
+        <w:rPr>
+          <w:rStyle w:val="KeywordTok"/>
+        </w:rPr>
+        <w:t>installed.packages</w:t>
+      </w:r>
+      <w:r>
+        <w:rPr>
+          <w:rStyle w:val="NormalTok"/>
+        </w:rPr>
+        <w:t>())  ==</w:t>
+      </w:r>
+      <w:r>
+        <w:rPr>
+          <w:rStyle w:val="StringTok"/>
+        </w:rPr>
+        <w:t xml:space="preserve"> </w:t>
+      </w:r>
+      <w:r>
+        <w:rPr>
+          <w:rStyle w:val="OtherTok"/>
+        </w:rPr>
+        <w:t>FALSE</w:t>
+      </w:r>
+      <w:r>
+        <w:rPr>
+          <w:rStyle w:val="NormalTok"/>
+        </w:rPr>
+        <w:t xml:space="preserve">) </w:t>
+      </w:r>
+      <w:r>
+        <w:rPr>
+          <w:rStyle w:val="KeywordTok"/>
+        </w:rPr>
+        <w:t>install.packages</w:t>
+      </w:r>
+      <w:r>
+        <w:rPr>
+          <w:rStyle w:val="NormalTok"/>
+        </w:rPr>
+        <w:t>(</w:t>
+      </w:r>
+      <w:r>
+        <w:rPr>
+          <w:rStyle w:val="StringTok"/>
+        </w:rPr>
+        <w:t>"ggmap"</w:t>
+      </w:r>
+      <w:r>
+        <w:rPr>
+          <w:rStyle w:val="NormalTok"/>
+        </w:rPr>
+        <w:t xml:space="preserve">, </w:t>
+      </w:r>
+      <w:r>
+        <w:rPr>
+          <w:rStyle w:val="DataTypeTok"/>
+        </w:rPr>
+        <w:t>dependencies =</w:t>
+      </w:r>
+      <w:r>
+        <w:rPr>
+          <w:rStyle w:val="NormalTok"/>
+        </w:rPr>
+        <w:t xml:space="preserve"> T)</w:t>
+      </w:r>
+      <w:r>
+        <w:br/>
+      </w:r>
+      <w:r>
+        <w:rPr>
+          <w:rStyle w:val="NormalTok"/>
+        </w:rPr>
+        <w:t>if (</w:t>
+      </w:r>
+      <w:r>
+        <w:rPr>
+          <w:rStyle w:val="StringTok"/>
+        </w:rPr>
+        <w:t>"grDevices"</w:t>
+      </w:r>
+      <w:r>
+        <w:rPr>
+          <w:rStyle w:val="NormalTok"/>
+        </w:rPr>
+        <w:t xml:space="preserve"> %in%</w:t>
+      </w:r>
+      <w:r>
+        <w:rPr>
+          <w:rStyle w:val="StringTok"/>
+        </w:rPr>
+        <w:t xml:space="preserve"> </w:t>
+      </w:r>
+      <w:r>
+        <w:rPr>
+          <w:rStyle w:val="KeywordTok"/>
+        </w:rPr>
         <w:t>row.names</w:t>
       </w:r>
       <w:r>
@@ -1413,7 +1808,7 @@
         <w:rPr>
           <w:rStyle w:val="StringTok"/>
         </w:rPr>
-        <w:t>"sp"</w:t>
+        <w:t>"grDevices"</w:t>
       </w:r>
       <w:r>
         <w:rPr>
@@ -1446,7 +1841,7 @@
         <w:rPr>
           <w:rStyle w:val="StringTok"/>
         </w:rPr>
-        <w:t>"classInt"</w:t>
+        <w:t>"colorspace"</w:t>
       </w:r>
       <w:r>
         <w:rPr>
@@ -1494,7 +1889,13 @@
         <w:rPr>
           <w:rStyle w:val="OtherTok"/>
         </w:rPr>
-        <w:t>FALSE</w:t>
+        <w:t>F</w:t>
+      </w:r>
+      <w:r>
+        <w:rPr>
+          <w:rStyle w:val="OtherTok"/>
+        </w:rPr>
+        <w:t>ALSE</w:t>
       </w:r>
       <w:r>
         <w:rPr>
@@ -1518,7 +1919,7 @@
         <w:rPr>
           <w:rStyle w:val="StringTok"/>
         </w:rPr>
-        <w:t>"classInt"</w:t>
+        <w:t>"colorspace"</w:t>
       </w:r>
       <w:r>
         <w:rPr>
@@ -1537,333 +1938,6 @@
           <w:rStyle w:val="NormalTok"/>
         </w:rPr>
         <w:t xml:space="preserve"> T)</w:t>
-      </w:r>
-      <w:r>
-        <w:br/>
-      </w:r>
-      <w:r>
-        <w:rPr>
-          <w:rStyle w:val="NormalTok"/>
-        </w:rPr>
-        <w:t>if (</w:t>
-      </w:r>
-      <w:r>
-        <w:rPr>
-          <w:rStyle w:val="StringTok"/>
-        </w:rPr>
-        <w:t>"ggmap"</w:t>
-      </w:r>
-      <w:r>
-        <w:rPr>
-          <w:rStyle w:val="NormalTok"/>
-        </w:rPr>
-        <w:t xml:space="preserve"> %in%</w:t>
-      </w:r>
-      <w:r>
-        <w:rPr>
-          <w:rStyle w:val="StringTok"/>
-        </w:rPr>
-        <w:t xml:space="preserve"> </w:t>
-      </w:r>
-      <w:r>
-        <w:rPr>
-          <w:rStyle w:val="KeywordTok"/>
-        </w:rPr>
-        <w:t>row.names</w:t>
-      </w:r>
-      <w:r>
-        <w:rPr>
-          <w:rStyle w:val="NormalTok"/>
-        </w:rPr>
-        <w:t>(</w:t>
-      </w:r>
-      <w:r>
-        <w:rPr>
-          <w:rStyle w:val="KeywordTok"/>
-        </w:rPr>
-        <w:t>installed.packages</w:t>
-      </w:r>
-      <w:r>
-        <w:rPr>
-          <w:rStyle w:val="NormalTok"/>
-        </w:rPr>
-        <w:t>())  ==</w:t>
-      </w:r>
-      <w:r>
-        <w:rPr>
-          <w:rStyle w:val="StringTok"/>
-        </w:rPr>
-        <w:t xml:space="preserve"> </w:t>
-      </w:r>
-      <w:r>
-        <w:rPr>
-          <w:rStyle w:val="OtherTok"/>
-        </w:rPr>
-        <w:t>FALSE</w:t>
-      </w:r>
-      <w:r>
-        <w:rPr>
-          <w:rStyle w:val="NormalTok"/>
-        </w:rPr>
-        <w:t xml:space="preserve">) </w:t>
-      </w:r>
-      <w:r>
-        <w:rPr>
-          <w:rStyle w:val="KeywordTok"/>
-        </w:rPr>
-        <w:t>install.pac</w:t>
-      </w:r>
-      <w:r>
-        <w:rPr>
-          <w:rStyle w:val="KeywordTok"/>
-        </w:rPr>
-        <w:t>kages</w:t>
-      </w:r>
-      <w:r>
-        <w:rPr>
-          <w:rStyle w:val="NormalTok"/>
-        </w:rPr>
-        <w:t>(</w:t>
-      </w:r>
-      <w:r>
-        <w:rPr>
-          <w:rStyle w:val="StringTok"/>
-        </w:rPr>
-        <w:t>"ggmap"</w:t>
-      </w:r>
-      <w:r>
-        <w:rPr>
-          <w:rStyle w:val="NormalTok"/>
-        </w:rPr>
-        <w:t xml:space="preserve">, </w:t>
-      </w:r>
-      <w:r>
-        <w:rPr>
-          <w:rStyle w:val="DataTypeTok"/>
-        </w:rPr>
-        <w:t>dependencies =</w:t>
-      </w:r>
-      <w:r>
-        <w:rPr>
-          <w:rStyle w:val="NormalTok"/>
-        </w:rPr>
-        <w:t xml:space="preserve"> T)</w:t>
-      </w:r>
-      <w:r>
-        <w:br/>
-      </w:r>
-      <w:r>
-        <w:rPr>
-          <w:rStyle w:val="NormalTok"/>
-        </w:rPr>
-        <w:t>if (</w:t>
-      </w:r>
-      <w:r>
-        <w:rPr>
-          <w:rStyle w:val="StringTok"/>
-        </w:rPr>
-        <w:t>"grDevices"</w:t>
-      </w:r>
-      <w:r>
-        <w:rPr>
-          <w:rStyle w:val="NormalTok"/>
-        </w:rPr>
-        <w:t xml:space="preserve"> %in%</w:t>
-      </w:r>
-      <w:r>
-        <w:rPr>
-          <w:rStyle w:val="StringTok"/>
-        </w:rPr>
-        <w:t xml:space="preserve"> </w:t>
-      </w:r>
-      <w:r>
-        <w:rPr>
-          <w:rStyle w:val="KeywordTok"/>
-        </w:rPr>
-        <w:t>row.names</w:t>
-      </w:r>
-      <w:r>
-        <w:rPr>
-          <w:rStyle w:val="NormalTok"/>
-        </w:rPr>
-        <w:t>(</w:t>
-      </w:r>
-      <w:r>
-        <w:rPr>
-          <w:rStyle w:val="KeywordTok"/>
-        </w:rPr>
-        <w:t>installed.packages</w:t>
-      </w:r>
-      <w:r>
-        <w:rPr>
-          <w:rStyle w:val="NormalTok"/>
-        </w:rPr>
-        <w:t>())  ==</w:t>
-      </w:r>
-      <w:r>
-        <w:rPr>
-          <w:rStyle w:val="StringTok"/>
-        </w:rPr>
-        <w:t xml:space="preserve"> </w:t>
-      </w:r>
-      <w:r>
-        <w:rPr>
-          <w:rStyle w:val="OtherTok"/>
-        </w:rPr>
-        <w:t>FALSE</w:t>
-      </w:r>
-      <w:r>
-        <w:rPr>
-          <w:rStyle w:val="NormalTok"/>
-        </w:rPr>
-        <w:t xml:space="preserve">) </w:t>
-      </w:r>
-      <w:r>
-        <w:rPr>
-          <w:rStyle w:val="KeywordTok"/>
-        </w:rPr>
-        <w:t>install.packages</w:t>
-      </w:r>
-      <w:r>
-        <w:rPr>
-          <w:rStyle w:val="NormalTok"/>
-        </w:rPr>
-        <w:t>(</w:t>
-      </w:r>
-      <w:r>
-        <w:rPr>
-          <w:rStyle w:val="StringTok"/>
-        </w:rPr>
-        <w:t>"grDevices"</w:t>
-      </w:r>
-      <w:r>
-        <w:rPr>
-          <w:rStyle w:val="NormalTok"/>
-        </w:rPr>
-        <w:t xml:space="preserve">, </w:t>
-      </w:r>
-      <w:r>
-        <w:rPr>
-          <w:rStyle w:val="DataTypeTok"/>
-        </w:rPr>
-        <w:t>dependencies =</w:t>
-      </w:r>
-      <w:r>
-        <w:rPr>
-          <w:rStyle w:val="NormalTok"/>
-        </w:rPr>
-        <w:t xml:space="preserve"> T)</w:t>
-      </w:r>
-      <w:r>
-        <w:br/>
-      </w:r>
-      <w:r>
-        <w:rPr>
-          <w:rStyle w:val="NormalTok"/>
-        </w:rPr>
-        <w:t>if (</w:t>
-      </w:r>
-      <w:r>
-        <w:rPr>
-          <w:rStyle w:val="StringTok"/>
-        </w:rPr>
-        <w:t>"colorspace"</w:t>
-      </w:r>
-      <w:r>
-        <w:rPr>
-          <w:rStyle w:val="NormalTok"/>
-        </w:rPr>
-        <w:t xml:space="preserve"> %in%</w:t>
-      </w:r>
-      <w:r>
-        <w:rPr>
-          <w:rStyle w:val="StringTok"/>
-        </w:rPr>
-        <w:t xml:space="preserve"> </w:t>
-      </w:r>
-      <w:r>
-        <w:rPr>
-          <w:rStyle w:val="KeywordTok"/>
-        </w:rPr>
-        <w:t>row.names</w:t>
-      </w:r>
-      <w:r>
-        <w:rPr>
-          <w:rStyle w:val="NormalTok"/>
-        </w:rPr>
-        <w:t>(</w:t>
-      </w:r>
-      <w:r>
-        <w:rPr>
-          <w:rStyle w:val="KeywordTok"/>
-        </w:rPr>
-        <w:t>installed.packages</w:t>
-      </w:r>
-      <w:r>
-        <w:rPr>
-          <w:rStyle w:val="NormalTok"/>
-        </w:rPr>
-        <w:t>())  ==</w:t>
-      </w:r>
-      <w:r>
-        <w:rPr>
-          <w:rStyle w:val="StringTok"/>
-        </w:rPr>
-        <w:t xml:space="preserve"> </w:t>
-      </w:r>
-      <w:r>
-        <w:rPr>
-          <w:rStyle w:val="OtherTok"/>
-        </w:rPr>
-        <w:t>FALSE</w:t>
-      </w:r>
-      <w:r>
-        <w:rPr>
-          <w:rStyle w:val="NormalTok"/>
-        </w:rPr>
-        <w:t xml:space="preserve">) </w:t>
-      </w:r>
-      <w:r>
-        <w:rPr>
-          <w:rStyle w:val="KeywordTok"/>
-        </w:rPr>
-        <w:t>install.packages</w:t>
-      </w:r>
-      <w:r>
-        <w:rPr>
-          <w:rStyle w:val="NormalTok"/>
-        </w:rPr>
-        <w:t>(</w:t>
-      </w:r>
-      <w:r>
-        <w:rPr>
-          <w:rStyle w:val="StringTok"/>
-        </w:rPr>
-        <w:t>"colorspace"</w:t>
-      </w:r>
-      <w:r>
-        <w:rPr>
-          <w:rStyle w:val="NormalTok"/>
-        </w:rPr>
-        <w:t xml:space="preserve">, </w:t>
-      </w:r>
-      <w:r>
-        <w:rPr>
-          <w:rStyle w:val="DataTypeTok"/>
-        </w:rPr>
-        <w:t>dependencies =</w:t>
-      </w:r>
-      <w:r>
-        <w:rPr>
-          <w:rStyle w:val="NormalTok"/>
-        </w:rPr>
-        <w:t xml:space="preserve"> </w:t>
-      </w:r>
-      <w:r>
-        <w:rPr>
-          <w:rStyle w:val="NormalTok"/>
-        </w:rPr>
-        <w:t>T)</w:t>
       </w:r>
       <w:r>
         <w:br/>
@@ -2120,7 +2194,13 @@
         <w:rPr>
           <w:rStyle w:val="VerbatimChar"/>
         </w:rPr>
-        <w:t>## Checking rgeos availability: TRUE</w:t>
+        <w:t>## Checking rgeo</w:t>
+      </w:r>
+      <w:r>
+        <w:rPr>
+          <w:rStyle w:val="VerbatimChar"/>
+        </w:rPr>
+        <w:t>s availability: TRUE</w:t>
       </w:r>
     </w:p>
     <w:p>
@@ -2161,13 +2241,7 @@
         <w:rPr>
           <w:rStyle w:val="KeywordTok"/>
         </w:rPr>
-        <w:t>lib</w:t>
-      </w:r>
-      <w:r>
-        <w:rPr>
-          <w:rStyle w:val="KeywordTok"/>
-        </w:rPr>
-        <w:t>rary</w:t>
+        <w:t>library</w:t>
       </w:r>
       <w:r>
         <w:rPr>
@@ -2298,12 +2372,15 @@
     </w:p>
     <w:p>
       <w:r>
-        <w:t>Hay 359 funciones en 158 paquetes CRAN para estudiar o manejar color en R.</w:t>
-      </w:r>
-    </w:p>
-    <w:p>
-      <w:r>
-        <w:t>Tenemos por ejemplo la librería colorscience</w:t>
+        <w:t>En el momento de escribir estas líneas, la función anterior ha encontrado 357 funciones en 159 paquetes CRAN para estudiar o manejar color en R.</w:t>
+      </w:r>
+    </w:p>
+    <w:p>
+      <w:r>
+        <w:t>Tenemos por ejemplo la librería colorsc</w:t>
+      </w:r>
+      <w:r>
+        <w:t>ience</w:t>
       </w:r>
     </w:p>
     <w:p>
@@ -2331,16 +2408,19 @@
     </w:p>
     <w:p>
       <w:r>
-        <w:t>"</w:t>
-      </w:r>
-      <w:r>
-        <w:t xml:space="preserve">colortools is an R package designed to help users generate color schemes and color palettes. It provides a number of handy functions that will allow to select and play with </w:t>
+        <w:t xml:space="preserve">"colortools is an R package designed to help users generate color schemes and color palettes. It provides a number of handy functions that will allow to select and play with </w:t>
       </w:r>
       <w:r>
         <w:rPr>
           <w:i/>
         </w:rPr>
-        <w:t>colors in an HSV (hue, saturation, value) color model</w:t>
+        <w:t>colors in an HSV (hue, saturation, value) col</w:t>
+      </w:r>
+      <w:r>
+        <w:rPr>
+          <w:i/>
+        </w:rPr>
+        <w:t>or model</w:t>
       </w:r>
       <w:r>
         <w:t>".</w:t>
@@ -2348,10 +2428,7 @@
     </w:p>
     <w:p>
       <w:r>
-        <w:t>La librería colortools es f</w:t>
-      </w:r>
-      <w:r>
-        <w:t>ascinante. Por ejemplo, podemos hacer ruedas de color con un número variable de "gajos" o colores en la escala entre los extremos con la función wheel:</w:t>
+        <w:t>La librería colortools es fascinante. Por ejemplo, podemos hacer ruedas de color con un número variable de "gajos" o colores en la escala entre los extremos con la función wheel:</w:t>
       </w:r>
     </w:p>
     <w:p>
@@ -2471,7 +2548,13 @@
         <w:rPr>
           <w:rStyle w:val="VerbatimChar"/>
         </w:rPr>
-        <w:t>## [1] "#0000FF" "#FF00FF" "#FF0000" "#FFFF00" "#00FF00" "#00FFFF"</w:t>
+        <w:t>## [1] "#0000FF" "#FF00FF" "#</w:t>
+      </w:r>
+      <w:r>
+        <w:rPr>
+          <w:rStyle w:val="VerbatimChar"/>
+        </w:rPr>
+        <w:t>FF0000" "#FFFF00" "#00FF00" "#00FFFF"</w:t>
       </w:r>
     </w:p>
     <w:p>
@@ -2719,13 +2802,13 @@
         <w:rPr>
           <w:rStyle w:val="VerbatimChar"/>
         </w:rPr>
-        <w:t>##  [1] "#FFFF00" "#BFFF00" "#80FF00" "#40F</w:t>
+        <w:t>##  [</w:t>
       </w:r>
       <w:r>
         <w:rPr>
           <w:rStyle w:val="VerbatimChar"/>
         </w:rPr>
-        <w:t>F00" "#00FF00" "#00FF40" "#00FF80"</w:t>
+        <w:t>1] "#FFFF00" "#BFFF00" "#80FF00" "#40FF00" "#00FF00" "#00FF40" "#00FF80"</w:t>
       </w:r>
       <w:r>
         <w:br/>
@@ -2752,7 +2835,13 @@
         <w:rPr>
           <w:rStyle w:val="VerbatimChar"/>
         </w:rPr>
-        <w:t>## [22] "#FF4000" "#FF7F00" "#FFBF00"</w:t>
+        <w:t>## [22] "#FF4000" "#FF7F00"</w:t>
+      </w:r>
+      <w:r>
+        <w:rPr>
+          <w:rStyle w:val="VerbatimChar"/>
+        </w:rPr>
+        <w:t xml:space="preserve"> "#FFBF00"</w:t>
       </w:r>
     </w:p>
     <w:p>
@@ -2767,10 +2856,7 @@
     <w:bookmarkEnd w:id="6"/>
     <w:p>
       <w:r>
-        <w:t>E</w:t>
-      </w:r>
-      <w:r>
-        <w:t>n la percepción del color, el entorno físico y dispositivo que genera el color son clave.</w:t>
+        <w:t>En la percepción del color, el entorno físico y dispositivo que genera el color son clave.</w:t>
       </w:r>
     </w:p>
     <w:p>
@@ -2786,7 +2872,10 @@
         </w:numPr>
       </w:pPr>
       <w:r>
-        <w:t>La visión de color en humanos se realiza por la activación de los fotorreceptores de la retina conocidos como conos (</w:t>
+        <w:t>La visión de color en humanos se realiza por la activación de los fotorreceptores de la retina conocidos como co</w:t>
+      </w:r>
+      <w:r>
+        <w:t>nos (</w:t>
       </w:r>
       <w:hyperlink r:id="rId28" w:anchor="Cone_cells_in_the_human_eye">
         <w:r>
@@ -2797,10 +2886,10 @@
         </w:r>
       </w:hyperlink>
       <w:r>
-        <w:t>), que se activan con la luz intensa como la luz del día. Rápidamente: para poder distinguir el color la luz debe ser parecida</w:t>
-      </w:r>
-      <w:r>
-        <w:t xml:space="preserve"> a la del día: intensa. Si no lo es veremos en monocromo (con los bastones, los otros fotorreceptores).</w:t>
+        <w:t>), que se activan con la luz intensa como la luz del día. Rápidamente: para poder distin</w:t>
+      </w:r>
+      <w:r>
+        <w:t>guir el color la luz debe ser parecida a la del día: intensa. Si no lo es veremos en monocromo (con los bastones, los otros fotorreceptores).</w:t>
       </w:r>
     </w:p>
     <w:p>
@@ -2822,10 +2911,10 @@
         </w:numPr>
       </w:pPr>
       <w:r>
-        <w:t xml:space="preserve">Color y contraste y constancia. Veremos más detalle </w:t>
-      </w:r>
-      <w:r>
-        <w:t>más adelante.</w:t>
+        <w:t>Color y contra</w:t>
+      </w:r>
+      <w:r>
+        <w:t>ste y constancia. Veremos más detalle más adelante.</w:t>
       </w:r>
     </w:p>
     <w:p>
@@ -3139,13 +3228,13 @@
           <w:rPr>
             <w:rStyle w:val="Link"/>
           </w:rPr>
-          <w:t>http://research.stowers-institute.org/efg/R</w:t>
+          <w:t>http:/</w:t>
         </w:r>
         <w:r>
           <w:rPr>
             <w:rStyle w:val="Link"/>
           </w:rPr>
-          <w:t>eport/UsingColorInR.pdf</w:t>
+          <w:t>/research.stowers-institute.org/efg/Report/UsingColorInR.pdf</w:t>
         </w:r>
       </w:hyperlink>
     </w:p>
@@ -3158,30 +3247,30 @@
           <w:rPr>
             <w:rStyle w:val="Link"/>
           </w:rPr>
-          <w:t>https://www.nceas.ucsb.edu/~frazier/RSpatialGuides/colorPalett</w:t>
+          <w:t>https://www.nceas.ucsb.ed</w:t>
         </w:r>
         <w:r>
           <w:rPr>
             <w:rStyle w:val="Link"/>
           </w:rPr>
-          <w:t>eCheatsheet.pdf</w:t>
+          <w:t>u/~frazier/RSpatialGuides/colorPaletteCheatsheet.pdf</w:t>
         </w:r>
       </w:hyperlink>
     </w:p>
     <w:p>
       <w:r>
-        <w:t>Excelente consejo! Cuando se trata de seleccionar una paleta de color, NO INTENTES escoger los colores A MANO, por tu cuenta. Perderás un montón de tiempo y el resultado no será probablemente tan bueno. Usa uno de los paquetes especializado</w:t>
-      </w:r>
-      <w:r>
-        <w:t>s de R!</w:t>
-      </w:r>
-    </w:p>
-    <w:p>
-      <w:r>
-        <w:t>Podemos utilizar 3 modelos de codificación de color en R: RGB - Red Green Blue, modelo en el que se basa la representación de color por dispositivos pantallas etc. HSV - Hue Saturation Value -años 70- modelo más relacionado con cómo percibimos colo</w:t>
-      </w:r>
-      <w:r>
-        <w:t>r las personas, pero con sus problemas HCL - Hue Chroma Luminance - modelo más reciente basado en CIELUV</w:t>
+        <w:t>Excelente consejo! "Cuando se trata de seleccionar una paleta de color, NO INTENTES escoger los colores A MANO, por tu cuenta. Perderás un montón de tiempo y el resultado no será probablemente tan bueno.</w:t>
+      </w:r>
+      <w:r>
+        <w:t xml:space="preserve"> Usa uno de los paquetes especializados de R!"</w:t>
+      </w:r>
+    </w:p>
+    <w:p>
+      <w:r>
+        <w:t>Podemos utilizar 3 modelos de codificación de color en R: RGB - Red Green Blue, modelo en el que se basa la representación de color por dispositivos pantallas etc. HSV - Hue Saturation Value -años 70- modelo m</w:t>
+      </w:r>
+      <w:r>
+        <w:t>ás relacionado con cómo percibimos color las personas, pero con sus problemas HCL - Hue Chroma Luminance - modelo más reciente basado en CIELUV</w:t>
       </w:r>
     </w:p>
     <w:p>
@@ -3191,7 +3280,10 @@
     </w:p>
     <w:p>
       <w:r>
-        <w:t xml:space="preserve">En HSV/HCL el color se puede representar "casi" como una circunferencia: </w:t>
+        <w:t>En HSV/HCL el color se puede representar "casi" como una circun</w:t>
+      </w:r>
+      <w:r>
+        <w:t xml:space="preserve">ferencia: </w:t>
       </w:r>
       <w:hyperlink r:id="rId34">
         <w:r>
@@ -3306,7 +3398,13 @@
         <w:rPr>
           <w:rStyle w:val="KeywordTok"/>
         </w:rPr>
-        <w:t>col2rgb</w:t>
+        <w:t>c</w:t>
+      </w:r>
+      <w:r>
+        <w:rPr>
+          <w:rStyle w:val="KeywordTok"/>
+        </w:rPr>
+        <w:t>ol2rgb</w:t>
       </w:r>
       <w:r>
         <w:rPr>
@@ -3344,13 +3442,7 @@
         <w:rPr>
           <w:rStyle w:val="VerbatimChar"/>
         </w:rPr>
-        <w:t>## h 0.150</w:t>
-      </w:r>
-      <w:r>
-        <w:rPr>
-          <w:rStyle w:val="VerbatimChar"/>
-        </w:rPr>
-        <w:t>0</w:t>
+        <w:t>## h 0.1500</w:t>
       </w:r>
       <w:r>
         <w:br/>
@@ -3374,7 +3466,7 @@
     </w:p>
     <w:p>
       <w:r>
-        <w:t>HSV usa valores 0-1 como RGB por defecto a no ser que especifiquemos maxColorValue = 255. HCL usa valores para H (color) de 0-360, con 0= rojo, 120 = verde, 240 = azul. Ojo, es más complicado de manejar que HSV (sin herramientas)</w:t>
+        <w:t>HSV usa valores 0-1, al igual que R hace con RGB por defecto a no ser que especifiquemos maxColorValue = 255 (!). HCL usa valores para H (color) de 0-360, con 0= rojo, 120 = verde, 240 = azul. Ojo, es más complicado de manejar que HSV (sin herramientas)</w:t>
       </w:r>
     </w:p>
     <w:p>
@@ -3385,7 +3477,13 @@
         <w:rPr>
           <w:rStyle w:val="CommentTok"/>
         </w:rPr>
-        <w:t># A Color Triad (Maximal Color Differences) in HSV and HCL</w:t>
+        <w:t xml:space="preserve"># </w:t>
+      </w:r>
+      <w:r>
+        <w:rPr>
+          <w:rStyle w:val="CommentTok"/>
+        </w:rPr>
+        <w:t>A Color Triad (Maximal Color Differences) in HSV and HCL</w:t>
       </w:r>
       <w:r>
         <w:br/>
@@ -3853,22 +3951,34 @@
           <w:rPr>
             <w:rStyle w:val="Link"/>
           </w:rPr>
-          <w:t>http://www.r-bloggers.com/cho</w:t>
+          <w:t>http://www.r-bloggers.com/</w:t>
         </w:r>
         <w:r>
           <w:rPr>
             <w:rStyle w:val="Link"/>
           </w:rPr>
-          <w:t>osing-colour-palettes-part-ii-educated-choices/</w:t>
+          <w:t>c</w:t>
+        </w:r>
+        <w:r>
+          <w:rPr>
+            <w:rStyle w:val="Link"/>
+          </w:rPr>
+          <w:t>hoos</w:t>
+        </w:r>
+        <w:r>
+          <w:rPr>
+            <w:rStyle w:val="Link"/>
+          </w:rPr>
+          <w:t>ing-colour-palettes-part-ii-educated-choices/</w:t>
         </w:r>
       </w:hyperlink>
     </w:p>
     <w:p>
       <w:r>
-        <w:t>"Unfortunately, the dimensions in HSV space map poorly to perceptual properties and the use of HSV colors encourages the use of highly saturated colors. A perceptually-based color model that mitigates these p</w:t>
-      </w:r>
-      <w:r>
-        <w:t>roblems involves Hue-Chroma-Luminance (HCL) triplets (see Ihaka, 2003), resulting from a transformation of CIELUV color space (see Wikipedia 2007a)"</w:t>
+        <w:t>"Unfortunately, the dimensions in HSV space map poorly to perceptual properties and the use of HSV colors encourages the use of highly saturated colors. A perceptually-based color model that mitigates these pro</w:t>
+      </w:r>
+      <w:r>
+        <w:t>blems involves Hue-Chroma-Luminance (HCL) triplets (see Ihaka, 2003), resulting from a transformation of CIELUV color space (see Wikipedia 2007a)"</w:t>
       </w:r>
     </w:p>
     <w:p>
@@ -3881,7 +3991,7 @@
         </w:r>
       </w:hyperlink>
       <w:r>
-        <w:t xml:space="preserve"> (Paquete colorspace)</w:t>
+        <w:t xml:space="preserve"> (Paquete colorspace, de Ross Ihaka)</w:t>
       </w:r>
     </w:p>
     <w:p>
@@ -3890,6 +4000,18 @@
       </w:pPr>
       <w:r>
         <w:rPr>
+          <w:rStyle w:val="CommentTok"/>
+        </w:rPr>
+        <w:t># en la viñeta de colorspace se propone esta función para dibujar los colores en mosaicos</w:t>
+      </w:r>
+      <w:r>
+        <w:br/>
+      </w:r>
+      <w:r>
+        <w:br/>
+      </w:r>
+      <w:r>
+        <w:rPr>
           <w:rStyle w:val="NormalTok"/>
         </w:rPr>
         <w:t>pal &lt;-</w:t>
@@ -3946,7 +4068,13 @@
         <w:rPr>
           <w:rStyle w:val="NormalTok"/>
         </w:rPr>
-        <w:t xml:space="preserve"> n &lt;-</w:t>
+        <w:t xml:space="preserve"> n</w:t>
+      </w:r>
+      <w:r>
+        <w:rPr>
+          <w:rStyle w:val="NormalTok"/>
+        </w:rPr>
+        <w:t xml:space="preserve"> &lt;-</w:t>
       </w:r>
       <w:r>
         <w:rPr>
@@ -4204,13 +4332,7 @@
         <w:rPr>
           <w:rStyle w:val="NormalTok"/>
         </w:rPr>
-        <w:t>,</w:t>
-      </w:r>
-      <w:r>
-        <w:rPr>
-          <w:rStyle w:val="NormalTok"/>
-        </w:rPr>
-        <w:t xml:space="preserve"> ...)</w:t>
+        <w:t>, ...)</w:t>
       </w:r>
       <w:r>
         <w:br/>
@@ -4329,7 +4451,7 @@
     </w:p>
     <w:p>
       <w:r>
-        <w:t>colortools::PALETAS CUALITATIVAS</w:t>
+        <w:t>colorspace::PALETAS CUALITATIVAS</w:t>
       </w:r>
     </w:p>
     <w:p>
@@ -4984,7 +5106,7 @@
     </w:p>
     <w:p>
       <w:r>
-        <w:t>colortools::PALETAS SECUENCIALES</w:t>
+        <w:t>colorspace::PALETAS SECUENCIALES</w:t>
       </w:r>
     </w:p>
     <w:p>
@@ -6005,7 +6127,7 @@
     </w:p>
     <w:p>
       <w:r>
-        <w:t>colortools::PALETAS DIVERGENTES</w:t>
+        <w:t>colorspace::PALETAS DIVERGENTES</w:t>
       </w:r>
     </w:p>
     <w:p>
@@ -6708,7 +6830,15 @@
     </w:p>
     <w:p>
       <w:r>
-        <w:t>colortools::choose_palette() UNA INTERFAZ GRÁFICA PARA ELEGIR PALETA</w:t>
+        <w:t>colorspace::choose_palette() UNA INTERFAZ GRÁFICA PARA ELEGIR PALETA</w:t>
+      </w:r>
+      <w:r>
+        <w:t>.</w:t>
+      </w:r>
+    </w:p>
+    <w:p>
+      <w:r>
+        <w:t>MARAVILLOSAMENTE EXPLICADA EN LA CHEATSHEET (“chuleta”) enlazada anteriormente</w:t>
       </w:r>
     </w:p>
     <w:p>
@@ -6737,21 +6867,21 @@
       </w:pPr>
       <w:bookmarkStart w:id="8" w:name="percepcion-del-color---color-y-psicofisi"/>
       <w:r>
+        <w:lastRenderedPageBreak/>
         <w:t>3. PERCEPCIÓN DEL COLOR - COLOR Y PSICOFÍSICA Y PSICOLOGÍA</w:t>
       </w:r>
     </w:p>
     <w:bookmarkEnd w:id="8"/>
     <w:p>
       <w:r>
-        <w:t>¿Cómo percibimos ese atributo físico que es el color? Antes de nada, ¿el color existe en la naturaleza? ¿Necesitamos el color para poder maneja</w:t>
-      </w:r>
-      <w:r>
-        <w:t>rnos en el mundo?</w:t>
-      </w:r>
-    </w:p>
-    <w:p>
-      <w:r>
-        <w:lastRenderedPageBreak/>
+        <w:t>¿Cómo percibimos ese atributo físico que</w:t>
+      </w:r>
+      <w:r>
+        <w:t xml:space="preserve"> es el color? Antes de nada, ¿el color existe en la naturaleza? ¿Necesitamos el color para poder manejarnos en el mundo?</w:t>
+      </w:r>
+    </w:p>
+    <w:p>
+      <w:r>
         <w:t xml:space="preserve">Para manejarnos en el mundo lo que necesitamos es contraste. El color </w:t>
       </w:r>
       <w:r>
@@ -6761,7 +6891,7 @@
         <w:t>no</w:t>
       </w:r>
       <w:r>
-        <w:t xml:space="preserve"> es necesario.</w:t>
+        <w:t xml:space="preserve"> es imprescindible.</w:t>
       </w:r>
     </w:p>
     <w:p>
@@ -6776,10 +6906,7 @@
     </w:p>
     <w:p>
       <w:r>
-        <w:t>Respuesta normalizada de fotor</w:t>
-      </w:r>
-      <w:r>
-        <w:t xml:space="preserve">receptores a longitudes de onda -"los 3 colores básicos RGB" (con una precisión importante, cada curva cubre y </w:t>
+        <w:t xml:space="preserve">Respuesta normalizada de fotorreceptores a longitudes de onda -"los 3 colores básicos RGB" (con una precisión importante, cada curva cubre y </w:t>
       </w:r>
       <w:r>
         <w:rPr>
@@ -6788,7 +6915,10 @@
         <w:t>se solapa</w:t>
       </w:r>
       <w:r>
-        <w:t xml:space="preserve"> a un rango de frecuencias, no a un único color):</w:t>
+        <w:t xml:space="preserve"> a un rango de frecuencias, </w:t>
+      </w:r>
+      <w:r>
+        <w:t>no a un único color):</w:t>
       </w:r>
     </w:p>
     <w:p>
@@ -6803,7 +6933,10 @@
     </w:p>
     <w:p>
       <w:r>
-        <w:t>Muy importante: sensibilidad relativa del Sistema Visual Humano en f. longitudes de onda:</w:t>
+        <w:t>Muy import</w:t>
+      </w:r>
+      <w:r>
+        <w:t>ante: sensibilidad relativa del Sistema Visual Humano en f. longitudes de onda:</w:t>
       </w:r>
     </w:p>
     <w:p>
@@ -6818,18 +6951,18 @@
     </w:p>
     <w:p>
       <w:r>
-        <w:t>El color es un constructo humano, la luz tiene unas propiedades físicas y los objetos en los que se refl</w:t>
-      </w:r>
-      <w:r>
-        <w:t>eja otras y eso permite una estimulación en los receptores humanos, la interpretación de lo que llega a los receptores, su transporte y procesamiento en las zonas visuales del cerebro es lo que realmente percibimos como color, es en suma una interpretación</w:t>
-      </w:r>
-      <w:r>
-        <w:t xml:space="preserve"> de lo que nos llega.</w:t>
-      </w:r>
-    </w:p>
-    <w:p>
-      <w:r>
-        <w:t>En Psicofísica se utilizan las ilusiones como herramienta de trabajo. Veamos una excelente representación de estas ilusiones de color:</w:t>
+        <w:t>El color es un constructo humano, la luz tiene unas propiedades físicas y los objetos en los que se refleja otras y eso permite una estimulación en los receptores humanos, la int</w:t>
+      </w:r>
+      <w:r>
+        <w:t>erpretación de lo que llega a los receptores, su transporte y procesamiento en las zonas visuales del cerebro es lo que realmente percibimos como color, es en suma una interpretación de lo que nos llega.</w:t>
+      </w:r>
+    </w:p>
+    <w:p>
+      <w:r>
+        <w:t>En Psicofísica se utilizan las ilusiones como herram</w:t>
+      </w:r>
+      <w:r>
+        <w:t>ienta de trabajo. Veamos una excelente representación de estas ilusiones de color:</w:t>
       </w:r>
     </w:p>
     <w:p>
@@ -6844,7 +6977,10 @@
     </w:p>
     <w:p>
       <w:r>
-        <w:t>En la percepción de color tanto retina como córtex están involucrados, y gobernados por principios generales como la "constancia del color":</w:t>
+        <w:t>En la percepción de color tanto retina como córtex están involucrados, y</w:t>
+      </w:r>
+      <w:r>
+        <w:t xml:space="preserve"> gobernados por principios generales como la "constancia del color":</w:t>
       </w:r>
     </w:p>
     <w:p>
@@ -6853,13 +6989,7 @@
           <w:rPr>
             <w:rStyle w:val="Link"/>
           </w:rPr>
-          <w:t>http://en.</w:t>
-        </w:r>
-        <w:r>
-          <w:rPr>
-            <w:rStyle w:val="Link"/>
-          </w:rPr>
-          <w:t>wikipedia.org/wiki/Color_constancy</w:t>
+          <w:t>http://en.wikipedia.org/wiki/Color_constancy</w:t>
         </w:r>
       </w:hyperlink>
     </w:p>
@@ -6870,20 +7000,29 @@
     </w:p>
     <w:p>
       <w:pPr>
+        <w:pStyle w:val="Compact"/>
         <w:numPr>
           <w:ilvl w:val="0"/>
           <w:numId w:val="9"/>
         </w:numPr>
       </w:pPr>
       <w:r>
-        <w:t>Antes de fijar los colores en una visualización: maximizar el contraste -&gt; elegir fondo!</w:t>
+        <w:t>Antes de fijar los colores en una visualización: maximizar el</w:t>
+      </w:r>
+      <w:r>
+        <w:t xml:space="preserve"> contraste -&gt; elegir fondo!</w:t>
+      </w:r>
+    </w:p>
+    <w:p>
+      <w:r>
+        <w:t>-&gt; MUY A MENUDO UN FONDO CON UN GRIS MEDIO PERMITE MAXIMIZAR EL CONTRASTE Y POR TANTO LA VISUALIZACIÓN DE FORMAS Y TEXTOS.</w:t>
       </w:r>
     </w:p>
     <w:p>
       <w:pPr>
         <w:numPr>
           <w:ilvl w:val="0"/>
-          <w:numId w:val="9"/>
+          <w:numId w:val="10"/>
         </w:numPr>
       </w:pPr>
       <w:r>
@@ -6903,21 +7042,21 @@
       <w:pPr>
         <w:numPr>
           <w:ilvl w:val="0"/>
-          <w:numId w:val="9"/>
+          <w:numId w:val="10"/>
         </w:numPr>
       </w:pPr>
       <w:r>
-        <w:t>Humanos somos relativamente malos para</w:t>
-      </w:r>
-      <w:r>
-        <w:t xml:space="preserve"> distinciones finas de color (matiz)</w:t>
+        <w:t xml:space="preserve">Humanos somos relativamente </w:t>
+      </w:r>
+      <w:r>
+        <w:t>malos para distinciones finas de color (matiz)</w:t>
       </w:r>
     </w:p>
     <w:p>
       <w:pPr>
         <w:numPr>
           <w:ilvl w:val="0"/>
-          <w:numId w:val="9"/>
+          <w:numId w:val="10"/>
         </w:numPr>
       </w:pPr>
       <w:r>
@@ -6928,7 +7067,7 @@
       <w:pPr>
         <w:numPr>
           <w:ilvl w:val="0"/>
-          <w:numId w:val="9"/>
+          <w:numId w:val="10"/>
         </w:numPr>
       </w:pPr>
       <w:r>
@@ -6939,7 +7078,7 @@
       <w:pPr>
         <w:numPr>
           <w:ilvl w:val="0"/>
-          <w:numId w:val="9"/>
+          <w:numId w:val="10"/>
         </w:numPr>
       </w:pPr>
       <w:hyperlink r:id="rId58">
@@ -6955,7 +7094,7 @@
       <w:pPr>
         <w:numPr>
           <w:ilvl w:val="0"/>
-          <w:numId w:val="9"/>
+          <w:numId w:val="10"/>
         </w:numPr>
       </w:pPr>
       <w:r>
@@ -6968,13 +7107,13 @@
           <w:rPr>
             <w:rStyle w:val="Link"/>
           </w:rPr>
-          <w:t>http://www.luminanze.com/writings/chro</w:t>
+          <w:t>http://www.luminanze.com/wri</w:t>
         </w:r>
         <w:r>
           <w:rPr>
             <w:rStyle w:val="Link"/>
           </w:rPr>
-          <w:t>mostereopsis_in_ux_design.html</w:t>
+          <w:t>tings/chromostereopsis_in_ux_design.html</w:t>
         </w:r>
       </w:hyperlink>
     </w:p>
@@ -6998,6 +7137,7 @@
     </w:p>
     <w:p>
       <w:r>
+        <w:lastRenderedPageBreak/>
         <w:t xml:space="preserve">La memoria humana es relativamente bien conocida, y hay un principio muy bien establecido (muy a menudo demasiado simplificado) que describe la denominada "memoria a corto plazo", una especie de "buffer" de entrada a partir de los sentidos antes de que se </w:t>
       </w:r>
       <w:r>
@@ -7049,7 +7189,19 @@
           <w:rPr>
             <w:rStyle w:val="Link"/>
           </w:rPr>
-          <w:t>http://en.wikipedia.org/wiki/Visual_memory#Short_term_visual_memory</w:t>
+          <w:t>http://en.wikipedia.org</w:t>
+        </w:r>
+        <w:r>
+          <w:rPr>
+            <w:rStyle w:val="Link"/>
+          </w:rPr>
+          <w:t>/</w:t>
+        </w:r>
+        <w:r>
+          <w:rPr>
+            <w:rStyle w:val="Link"/>
+          </w:rPr>
+          <w:t>wiki/Visual_memory#Short_term_visual_memory</w:t>
         </w:r>
       </w:hyperlink>
       <w:r>
@@ -7474,6 +7626,7 @@
         <w:rPr>
           <w:rStyle w:val="VerbatimChar"/>
         </w:rPr>
+        <w:lastRenderedPageBreak/>
         <w:t xml:space="preserve">## is        2                     </w:t>
       </w:r>
       <w:r>
@@ -7611,7 +7764,6 @@
         <w:rPr>
           <w:rStyle w:val="NormalTok"/>
         </w:rPr>
-        <w:lastRenderedPageBreak/>
         <w:t xml:space="preserve">        </w:t>
       </w:r>
       <w:r>
@@ -7734,6 +7886,7 @@
     </w:p>
     <w:p>
       <w:r>
+        <w:lastRenderedPageBreak/>
         <w:t>Un poco horrible no? Es lo que sucede siguiendo las recomendaciones al pie de la letra. O quizás por no haber hecho la recomendación adecuadamente. Es un problema de elegir la saturación adecuada para nuestros colores. Veamos cómo.</w:t>
       </w:r>
     </w:p>
@@ -7790,7 +7943,6 @@
           <w:noProof/>
           <w:lang w:val="es-ES" w:eastAsia="es-ES"/>
         </w:rPr>
-        <w:lastRenderedPageBreak/>
         <w:drawing>
           <wp:inline distT="0" distB="0" distL="0" distR="0">
             <wp:extent cx="4610100" cy="3695700"/>
@@ -7944,6 +8096,7 @@
         <w:rPr>
           <w:rStyle w:val="CommentTok"/>
         </w:rPr>
+        <w:lastRenderedPageBreak/>
         <w:t># pero puedes variar los valores de saturación para evitar que "canten" tanto</w:t>
       </w:r>
       <w:r>
@@ -8019,7 +8172,6 @@
           <w:noProof/>
           <w:lang w:val="es-ES" w:eastAsia="es-ES"/>
         </w:rPr>
-        <w:lastRenderedPageBreak/>
         <w:drawing>
           <wp:inline distT="0" distB="0" distL="0" distR="0">
             <wp:extent cx="4610100" cy="3695700"/>
@@ -8290,7 +8442,7 @@
         <w:pStyle w:val="Compact"/>
         <w:numPr>
           <w:ilvl w:val="0"/>
-          <w:numId w:val="10"/>
+          <w:numId w:val="11"/>
         </w:numPr>
       </w:pPr>
       <w:r>
@@ -8300,21 +8452,15 @@
         <w:rPr>
           <w:i/>
         </w:rPr>
-        <w:t>muy limit</w:t>
+        <w:t>muy limitado</w:t>
+      </w:r>
+      <w:r>
+        <w:t xml:space="preserve">, en general </w:t>
       </w:r>
       <w:r>
         <w:rPr>
           <w:i/>
         </w:rPr>
-        <w:t>ado</w:t>
-      </w:r>
-      <w:r>
-        <w:t xml:space="preserve">, en general </w:t>
-      </w:r>
-      <w:r>
-        <w:rPr>
-          <w:i/>
-        </w:rPr>
         <w:t>no más de 5 categorías</w:t>
       </w:r>
       <w:r>
@@ -8323,15 +8469,15 @@
     </w:p>
     <w:p>
       <w:r>
-        <w:t>Una vez dicho esto, no tienes por qué utilizar los colores perfectamente saturados (a no ser por ejemplo que estés en un contexto de muy bajo contraste). Puedes utilizar gamas de colores con suficiente separación y mucho más atractivos.</w:t>
-      </w:r>
-    </w:p>
-    <w:p>
-      <w:r>
-        <w:t>Una herramienta mar</w:t>
-      </w:r>
-      <w:r>
-        <w:t xml:space="preserve">avillosa para prototipar estas "paletas de color" o escalas es el sitio web </w:t>
+        <w:t>Una vez dicho esto, no tienes por qué utilizar los colores perfectamente saturados (a no ser por ejemplo que estés en un contexto de muy bajo contraste). Puedes utilizar gamas de colores con suficiente separ</w:t>
+      </w:r>
+      <w:r>
+        <w:t>ación y mucho más atractivos.</w:t>
+      </w:r>
+    </w:p>
+    <w:p>
+      <w:r>
+        <w:t xml:space="preserve">Una herramienta maravillosa para prototipar estas "paletas de color" o escalas es el sitio web </w:t>
       </w:r>
       <w:hyperlink r:id="rId69">
         <w:r>
@@ -8350,13 +8496,13 @@
         <w:rPr>
           <w:b/>
         </w:rPr>
-        <w:t>Ahora mostraremos brevemente el manejo del sitio colorb</w:t>
+        <w:t xml:space="preserve">Ahora </w:t>
       </w:r>
       <w:r>
         <w:rPr>
           <w:b/>
         </w:rPr>
-        <w:t>rewer</w:t>
+        <w:t>mostraremos brevemente el manejo del sitio colorbrewer</w:t>
       </w:r>
     </w:p>
     <w:p>
@@ -8377,10 +8523,7 @@
     </w:p>
     <w:p>
       <w:r>
-        <w:t xml:space="preserve">La librería más frecuentemente usada para generar este tipo de paletas en R </w:t>
-      </w:r>
-      <w:r>
-        <w:t>es RColorBrewer.</w:t>
+        <w:t>La librería más frecuentemente usada para generar este tipo de paletas en R es RColorBrewer.</w:t>
       </w:r>
     </w:p>
     <w:p>
@@ -8482,18 +8625,21 @@
       <w:pPr>
         <w:numPr>
           <w:ilvl w:val="0"/>
-          <w:numId w:val="11"/>
+          <w:numId w:val="12"/>
         </w:numPr>
       </w:pPr>
       <w:r>
-        <w:t>que tenga cuantos más colores diferentes mejor</w:t>
+        <w:t>que</w:t>
+      </w:r>
+      <w:r>
+        <w:t xml:space="preserve"> tenga cuantos más colores diferentes mejor</w:t>
       </w:r>
     </w:p>
     <w:p>
       <w:pPr>
         <w:numPr>
           <w:ilvl w:val="0"/>
-          <w:numId w:val="11"/>
+          <w:numId w:val="12"/>
         </w:numPr>
       </w:pPr>
       <w:r>
@@ -8795,10 +8941,7 @@
     </w:p>
     <w:p>
       <w:r>
-        <w:t xml:space="preserve">Aunque la </w:t>
-      </w:r>
-      <w:r>
-        <w:t>apariencia sea mucho más agradable, no quiere decir que el gráfico se entienda o se perciba mejor, porque quizás el mecanismo de visualización no es el más adecuado.</w:t>
+        <w:t>Aunque la apariencia sea mucho más agradable, no quiere decir que el gráfico se entienda o se perciba mejor, porque quizás el mecanismo de visualización no es el más adecuado.</w:t>
       </w:r>
     </w:p>
     <w:p>
@@ -8808,10 +8951,7 @@
     </w:p>
     <w:p>
       <w:r>
-        <w:t>mosaicplot es mucho mejor que mosaic p</w:t>
-      </w:r>
-      <w:r>
-        <w:t>ero debemos pasar los NA a 0</w:t>
+        <w:t>mosaicplot es mucho mejor que mosaic pero debemos pasar los NA a 0</w:t>
       </w:r>
     </w:p>
     <w:p>
@@ -9023,7 +9163,13 @@
         <w:rPr>
           <w:rStyle w:val="NormalTok"/>
         </w:rPr>
-        <w:t xml:space="preserve">           </w:t>
+        <w:t xml:space="preserve"> </w:t>
+      </w:r>
+      <w:r>
+        <w:rPr>
+          <w:rStyle w:val="NormalTok"/>
+        </w:rPr>
+        <w:t xml:space="preserve">          </w:t>
       </w:r>
       <w:r>
         <w:rPr>
@@ -9203,13 +9349,7 @@
           <w:rPr>
             <w:rStyle w:val="Link"/>
           </w:rPr>
-          <w:t>http://rpubs.com/joscani/mapa_paro_andal</w:t>
-        </w:r>
-        <w:r>
-          <w:rPr>
-            <w:rStyle w:val="Link"/>
-          </w:rPr>
-          <w:t>ucia</w:t>
+          <w:t>http://rpubs.com/joscani/mapa_paro_andalucia</w:t>
         </w:r>
       </w:hyperlink>
       <w:r>
@@ -9278,52 +9418,52 @@
         <w:rPr>
           <w:rStyle w:val="KeywordTok"/>
         </w:rPr>
+        <w:t>lev</w:t>
+      </w:r>
+      <w:r>
+        <w:rPr>
+          <w:rStyle w:val="KeywordTok"/>
+        </w:rPr>
+        <w:t>els</w:t>
+      </w:r>
+      <w:r>
+        <w:rPr>
+          <w:rStyle w:val="NormalTok"/>
+        </w:rPr>
+        <w:t>(tasa.paro.and.provincial$prov)) &lt;-</w:t>
+      </w:r>
+      <w:r>
+        <w:rPr>
+          <w:rStyle w:val="StringTok"/>
+        </w:rPr>
+        <w:t xml:space="preserve"> "latin1"</w:t>
+      </w:r>
+      <w:r>
+        <w:br/>
+      </w:r>
+      <w:r>
+        <w:rPr>
+          <w:rStyle w:val="KeywordTok"/>
+        </w:rPr>
+        <w:t>Encoding</w:t>
+      </w:r>
+      <w:r>
+        <w:rPr>
+          <w:rStyle w:val="NormalTok"/>
+        </w:rPr>
+        <w:t>(</w:t>
+      </w:r>
+      <w:r>
+        <w:rPr>
+          <w:rStyle w:val="KeywordTok"/>
+        </w:rPr>
         <w:t>levels</w:t>
       </w:r>
       <w:r>
         <w:rPr>
           <w:rStyle w:val="NormalTok"/>
         </w:rPr>
-        <w:t>(tasa.paro.and.provincial$prov)) &lt;-</w:t>
-      </w:r>
-      <w:r>
-        <w:rPr>
-          <w:rStyle w:val="StringTok"/>
-        </w:rPr>
-        <w:t xml:space="preserve"> "latin1"</w:t>
-      </w:r>
-      <w:r>
-        <w:br/>
-      </w:r>
-      <w:r>
-        <w:rPr>
-          <w:rStyle w:val="KeywordTok"/>
-        </w:rPr>
-        <w:t>Encoding</w:t>
-      </w:r>
-      <w:r>
-        <w:rPr>
-          <w:rStyle w:val="NormalTok"/>
-        </w:rPr>
-        <w:t>(</w:t>
-      </w:r>
-      <w:r>
-        <w:rPr>
-          <w:rStyle w:val="KeywordTok"/>
-        </w:rPr>
-        <w:t>levels</w:t>
-      </w:r>
-      <w:r>
-        <w:rPr>
-          <w:rStyle w:val="NormalTok"/>
-        </w:rPr>
-        <w:t>(tasa</w:t>
-      </w:r>
-      <w:r>
-        <w:rPr>
-          <w:rStyle w:val="NormalTok"/>
-        </w:rPr>
-        <w:t>.paro.and.provincial$gedad)) &lt;-</w:t>
+        <w:t>(tasa.paro.and.provincial$gedad)) &lt;-</w:t>
       </w:r>
       <w:r>
         <w:rPr>
@@ -9877,13 +10017,7 @@
         <w:rPr>
           <w:rStyle w:val="KeywordTok"/>
         </w:rPr>
-        <w:t>el</w:t>
-      </w:r>
-      <w:r>
-        <w:rPr>
-          <w:rStyle w:val="KeywordTok"/>
-        </w:rPr>
-        <w:t>ement_blank</w:t>
+        <w:t>element_blank</w:t>
       </w:r>
       <w:r>
         <w:rPr>
@@ -10264,7 +10398,13 @@
         <w:rPr>
           <w:rStyle w:val="NormalTok"/>
         </w:rPr>
-        <w:t>)) +</w:t>
+        <w:t>))</w:t>
+      </w:r>
+      <w:r>
+        <w:rPr>
+          <w:rStyle w:val="NormalTok"/>
+        </w:rPr>
+        <w:t xml:space="preserve"> +</w:t>
       </w:r>
       <w:r>
         <w:rPr>
@@ -10326,7 +10466,7 @@
         </w:rPr>
         <w:lastRenderedPageBreak/>
         <w:drawing>
-          <wp:inline distT="0" distB="0" distL="0" distR="0" wp14:anchorId="6E2EF8E8" wp14:editId="1B0FD7EA">
+          <wp:inline distT="0" distB="0" distL="0" distR="0" wp14:anchorId="2333C63C" wp14:editId="1448A558">
             <wp:extent cx="9232900" cy="6464300"/>
             <wp:effectExtent l="0" t="0" r="0" b="0"/>
             <wp:docPr id="31" name="Picture"/>
@@ -10535,7 +10675,13 @@
         <w:rPr>
           <w:rStyle w:val="NormalTok"/>
         </w:rPr>
-        <w:t xml:space="preserve"> and.ggmap$long, </w:t>
+        <w:t xml:space="preserve"> </w:t>
+      </w:r>
+      <w:r>
+        <w:rPr>
+          <w:rStyle w:val="NormalTok"/>
+        </w:rPr>
+        <w:t xml:space="preserve">and.ggmap$long, </w:t>
       </w:r>
       <w:r>
         <w:rPr>
@@ -10721,7 +10867,13 @@
         <w:rPr>
           <w:rStyle w:val="NormalTok"/>
         </w:rPr>
-        <w:t xml:space="preserve">                    </w:t>
+        <w:t xml:space="preserve">             </w:t>
+      </w:r>
+      <w:r>
+        <w:rPr>
+          <w:rStyle w:val="NormalTok"/>
+        </w:rPr>
+        <w:t xml:space="preserve">       </w:t>
       </w:r>
       <w:r>
         <w:rPr>
@@ -11228,7 +11380,13 @@
         <w:rPr>
           <w:rStyle w:val="StringTok"/>
         </w:rPr>
-        <w:t>"bold"</w:t>
+        <w:t>"b</w:t>
+      </w:r>
+      <w:r>
+        <w:rPr>
+          <w:rStyle w:val="StringTok"/>
+        </w:rPr>
+        <w:t>old"</w:t>
       </w:r>
       <w:r>
         <w:rPr>
@@ -11243,13 +11401,7 @@
         <w:rPr>
           <w:rStyle w:val="NormalTok"/>
         </w:rPr>
-        <w:t xml:space="preserve">   </w:t>
-      </w:r>
-      <w:r>
-        <w:rPr>
-          <w:rStyle w:val="NormalTok"/>
-        </w:rPr>
-        <w:t xml:space="preserve">     </w:t>
+        <w:t xml:space="preserve">        </w:t>
       </w:r>
       <w:r>
         <w:rPr>
@@ -11458,7 +11610,7 @@
         </w:rPr>
         <w:lastRenderedPageBreak/>
         <w:drawing>
-          <wp:inline distT="0" distB="0" distL="0" distR="0" wp14:anchorId="49DAFA9B" wp14:editId="70CCFAE6">
+          <wp:inline distT="0" distB="0" distL="0" distR="0" wp14:anchorId="41FBE7A0" wp14:editId="77F1C9FA">
             <wp:extent cx="9232900" cy="6464300"/>
             <wp:effectExtent l="0" t="0" r="0" b="0"/>
             <wp:docPr id="32" name="Picture"/>
@@ -11510,7 +11662,7 @@
       <w:pPr>
         <w:numPr>
           <w:ilvl w:val="0"/>
-          <w:numId w:val="12"/>
+          <w:numId w:val="13"/>
         </w:numPr>
       </w:pPr>
       <w:r>
@@ -11521,7 +11673,7 @@
       <w:pPr>
         <w:numPr>
           <w:ilvl w:val="0"/>
-          <w:numId w:val="12"/>
+          <w:numId w:val="13"/>
         </w:numPr>
       </w:pPr>
       <w:r>
@@ -11532,7 +11684,7 @@
       <w:pPr>
         <w:numPr>
           <w:ilvl w:val="0"/>
-          <w:numId w:val="12"/>
+          <w:numId w:val="13"/>
         </w:numPr>
       </w:pPr>
       <w:r>
@@ -11772,7 +11924,13 @@
         <w:rPr>
           <w:rStyle w:val="NormalTok"/>
         </w:rPr>
-        <w:t xml:space="preserve"> and.ggmap$lat) +</w:t>
+        <w:t xml:space="preserve"> and.ggmap$la</w:t>
+      </w:r>
+      <w:r>
+        <w:rPr>
+          <w:rStyle w:val="NormalTok"/>
+        </w:rPr>
+        <w:t>t) +</w:t>
       </w:r>
       <w:r>
         <w:rPr>
@@ -11811,13 +11969,7 @@
         <w:rPr>
           <w:rStyle w:val="NormalTok"/>
         </w:rPr>
-        <w:t>nf</w:t>
-      </w:r>
-      <w:r>
-        <w:rPr>
-          <w:rStyle w:val="NormalTok"/>
-        </w:rPr>
-        <w:t>orma3) +</w:t>
+        <w:t>nforma3) +</w:t>
       </w:r>
       <w:r>
         <w:rPr>
@@ -11985,13 +12137,40 @@
         <w:rPr>
           <w:rStyle w:val="NormalTok"/>
         </w:rPr>
+        <w:t xml:space="preserve">              </w:t>
+      </w:r>
+      <w:r>
+        <w:rPr>
+          <w:rStyle w:val="NormalTok"/>
+        </w:rPr>
+        <w:t xml:space="preserve">                 </w:t>
+      </w:r>
+      <w:r>
+        <w:rPr>
+          <w:rStyle w:val="StringTok"/>
+        </w:rPr>
+        <w:t>"40-50"</w:t>
+      </w:r>
+      <w:r>
+        <w:rPr>
+          <w:rStyle w:val="NormalTok"/>
+        </w:rPr>
+        <w:t>,</w:t>
+      </w:r>
+      <w:r>
+        <w:br/>
+      </w:r>
+      <w:r>
+        <w:rPr>
+          <w:rStyle w:val="NormalTok"/>
+        </w:rPr>
         <w:t xml:space="preserve">                               </w:t>
       </w:r>
       <w:r>
         <w:rPr>
           <w:rStyle w:val="StringTok"/>
         </w:rPr>
-        <w:t>"40-50"</w:t>
+        <w:t>"50-60"</w:t>
       </w:r>
       <w:r>
         <w:rPr>
@@ -12006,19 +12185,13 @@
         <w:rPr>
           <w:rStyle w:val="NormalTok"/>
         </w:rPr>
-        <w:t xml:space="preserve">   </w:t>
-      </w:r>
-      <w:r>
-        <w:rPr>
-          <w:rStyle w:val="NormalTok"/>
-        </w:rPr>
-        <w:t xml:space="preserve">                            </w:t>
-      </w:r>
-      <w:r>
-        <w:rPr>
-          <w:rStyle w:val="StringTok"/>
-        </w:rPr>
-        <w:t>"50-60"</w:t>
+        <w:t xml:space="preserve">                               </w:t>
+      </w:r>
+      <w:r>
+        <w:rPr>
+          <w:rStyle w:val="StringTok"/>
+        </w:rPr>
+        <w:t>"60-70"</w:t>
       </w:r>
       <w:r>
         <w:rPr>
@@ -12039,27 +12212,6 @@
         <w:rPr>
           <w:rStyle w:val="StringTok"/>
         </w:rPr>
-        <w:t>"60-70"</w:t>
-      </w:r>
-      <w:r>
-        <w:rPr>
-          <w:rStyle w:val="NormalTok"/>
-        </w:rPr>
-        <w:t>,</w:t>
-      </w:r>
-      <w:r>
-        <w:br/>
-      </w:r>
-      <w:r>
-        <w:rPr>
-          <w:rStyle w:val="NormalTok"/>
-        </w:rPr>
-        <w:t xml:space="preserve">                               </w:t>
-      </w:r>
-      <w:r>
-        <w:rPr>
-          <w:rStyle w:val="StringTok"/>
-        </w:rPr>
         <w:t>"70-80"</w:t>
       </w:r>
       <w:r>
@@ -12213,7 +12365,13 @@
         <w:rPr>
           <w:rStyle w:val="KeywordTok"/>
         </w:rPr>
-        <w:t>element_blank</w:t>
+        <w:t>elemen</w:t>
+      </w:r>
+      <w:r>
+        <w:rPr>
+          <w:rStyle w:val="KeywordTok"/>
+        </w:rPr>
+        <w:t>t_blank</w:t>
       </w:r>
       <w:r>
         <w:rPr>
@@ -12234,13 +12392,7 @@
         <w:rPr>
           <w:rStyle w:val="DataTypeTok"/>
         </w:rPr>
-        <w:t>axis.text</w:t>
-      </w:r>
-      <w:r>
-        <w:rPr>
-          <w:rStyle w:val="DataTypeTok"/>
-        </w:rPr>
-        <w:t>.x =</w:t>
+        <w:t>axis.text.x =</w:t>
       </w:r>
       <w:r>
         <w:rPr>
@@ -12704,7 +12856,7 @@
         </w:rPr>
         <w:lastRenderedPageBreak/>
         <w:drawing>
-          <wp:inline distT="0" distB="0" distL="0" distR="0" wp14:anchorId="02C24DA8" wp14:editId="7329E27F">
+          <wp:inline distT="0" distB="0" distL="0" distR="0" wp14:anchorId="11DE6865" wp14:editId="1C57A5D0">
             <wp:extent cx="9232900" cy="6464300"/>
             <wp:effectExtent l="0" t="0" r="0" b="0"/>
             <wp:docPr id="33" name="Picture"/>
@@ -12759,10 +12911,10 @@
     <w:bookmarkEnd w:id="13"/>
     <w:p>
       <w:r>
-        <w:t>dichromat es una librería que incorpora funciones que cambian las distinciones de color azul-verde a aproximadamente los efectos de la</w:t>
-      </w:r>
-      <w:r>
-        <w:t>s dos formas más comunes de ceguera a color: protanopia y deuteranopia.</w:t>
+        <w:t>dichromat es una librería que incorpora funciones que cambian las distinciones de color azul-verde a apr</w:t>
+      </w:r>
+      <w:r>
+        <w:t>oximadamente los efectos de las dos formas más comunes de ceguera a color: protanopia y deuteranopia.</w:t>
       </w:r>
     </w:p>
     <w:p>
@@ -12929,7 +13081,7 @@
           <w:lang w:val="es-ES" w:eastAsia="es-ES"/>
         </w:rPr>
         <w:drawing>
-          <wp:inline distT="0" distB="0" distL="0" distR="0" wp14:anchorId="28E31262" wp14:editId="2A4507C1">
+          <wp:inline distT="0" distB="0" distL="0" distR="0" wp14:anchorId="6980DC19" wp14:editId="0F88AC7D">
             <wp:extent cx="4610100" cy="3695700"/>
             <wp:effectExtent l="0" t="0" r="0" b="0"/>
             <wp:docPr id="34" name="Picture"/>
@@ -13023,7 +13175,13 @@
         <w:rPr>
           <w:rStyle w:val="NormalTok"/>
         </w:rPr>
-        <w:t xml:space="preserve">    </w:t>
+        <w:t xml:space="preserve">  </w:t>
+      </w:r>
+      <w:r>
+        <w:rPr>
+          <w:rStyle w:val="NormalTok"/>
+        </w:rPr>
+        <w:t xml:space="preserve">  </w:t>
       </w:r>
       <w:r>
         <w:rPr>
@@ -13059,13 +13217,7 @@
         <w:rPr>
           <w:rStyle w:val="NormalTok"/>
         </w:rPr>
-        <w:t>(</w:t>
-      </w:r>
-      <w:r>
-        <w:rPr>
-          <w:rStyle w:val="NormalTok"/>
-        </w:rPr>
-        <w:t xml:space="preserve">N), </w:t>
+        <w:t xml:space="preserve">(N), </w:t>
       </w:r>
       <w:r>
         <w:rPr>
@@ -13100,7 +13252,7 @@
         </w:rPr>
         <w:lastRenderedPageBreak/>
         <w:drawing>
-          <wp:inline distT="0" distB="0" distL="0" distR="0" wp14:anchorId="35473BE6" wp14:editId="08D1B6A8">
+          <wp:inline distT="0" distB="0" distL="0" distR="0" wp14:anchorId="094DDF20" wp14:editId="0B758C72">
             <wp:extent cx="4610100" cy="3695700"/>
             <wp:effectExtent l="0" t="0" r="0" b="0"/>
             <wp:docPr id="35" name="Picture"/>
@@ -13265,7 +13417,7 @@
         </w:rPr>
         <w:lastRenderedPageBreak/>
         <w:drawing>
-          <wp:inline distT="0" distB="0" distL="0" distR="0" wp14:anchorId="7059052C" wp14:editId="22286764">
+          <wp:inline distT="0" distB="0" distL="0" distR="0" wp14:anchorId="37999F45" wp14:editId="1B7FFA34">
             <wp:extent cx="4610100" cy="3695700"/>
             <wp:effectExtent l="0" t="0" r="0" b="0"/>
             <wp:docPr id="36" name="Picture"/>
@@ -13309,7 +13461,10 @@
     </w:p>
     <w:p>
       <w:r>
-        <w:t>Veamos la simulación de nuestro último mapa para una persona con deuteranopia (y aprovechamos para variar el color de las líneas de separación):</w:t>
+        <w:t>Veamos la simulación de nuestro último mapa para una persona con deuteranopia (y aprovechamos para variar el color</w:t>
+      </w:r>
+      <w:r>
+        <w:t xml:space="preserve"> de las líneas de separación):</w:t>
       </w:r>
     </w:p>
     <w:p>
@@ -13545,7 +13700,13 @@
         <w:rPr>
           <w:rStyle w:val="NormalTok"/>
         </w:rPr>
-        <w:t xml:space="preserve"> and.ggmap$lat) +</w:t>
+        <w:t xml:space="preserve"> and.ggmap$lat)</w:t>
+      </w:r>
+      <w:r>
+        <w:rPr>
+          <w:rStyle w:val="NormalTok"/>
+        </w:rPr>
+        <w:t xml:space="preserve"> +</w:t>
       </w:r>
       <w:r>
         <w:rPr>
@@ -13584,13 +13745,7 @@
         <w:rPr>
           <w:rStyle w:val="NormalTok"/>
         </w:rPr>
-        <w:t>nform</w:t>
-      </w:r>
-      <w:r>
-        <w:rPr>
-          <w:rStyle w:val="NormalTok"/>
-        </w:rPr>
-        <w:t>a3) +</w:t>
+        <w:t>nforma3) +</w:t>
       </w:r>
       <w:r>
         <w:rPr>
@@ -13773,34 +13928,34 @@
         <w:rPr>
           <w:rStyle w:val="NormalTok"/>
         </w:rPr>
+        <w:t xml:space="preserve">                            </w:t>
+      </w:r>
+      <w:r>
+        <w:rPr>
+          <w:rStyle w:val="NormalTok"/>
+        </w:rPr>
+        <w:t xml:space="preserve">   </w:t>
+      </w:r>
+      <w:r>
+        <w:rPr>
+          <w:rStyle w:val="StringTok"/>
+        </w:rPr>
+        <w:t>"30-40"</w:t>
+      </w:r>
+      <w:r>
+        <w:rPr>
+          <w:rStyle w:val="NormalTok"/>
+        </w:rPr>
+        <w:t>,</w:t>
+      </w:r>
+      <w:r>
+        <w:br/>
+      </w:r>
+      <w:r>
+        <w:rPr>
+          <w:rStyle w:val="NormalTok"/>
+        </w:rPr>
         <w:t xml:space="preserve">                               </w:t>
-      </w:r>
-      <w:r>
-        <w:rPr>
-          <w:rStyle w:val="StringTok"/>
-        </w:rPr>
-        <w:t>"30-40"</w:t>
-      </w:r>
-      <w:r>
-        <w:rPr>
-          <w:rStyle w:val="NormalTok"/>
-        </w:rPr>
-        <w:t>,</w:t>
-      </w:r>
-      <w:r>
-        <w:br/>
-      </w:r>
-      <w:r>
-        <w:rPr>
-          <w:rStyle w:val="NormalTok"/>
-        </w:rPr>
-        <w:t xml:space="preserve">                  </w:t>
-      </w:r>
-      <w:r>
-        <w:rPr>
-          <w:rStyle w:val="NormalTok"/>
-        </w:rPr>
-        <w:t xml:space="preserve">             </w:t>
       </w:r>
       <w:r>
         <w:rPr>
@@ -14023,13 +14178,7 @@
         <w:rPr>
           <w:rStyle w:val="KeywordTok"/>
         </w:rPr>
-        <w:t>element_bl</w:t>
-      </w:r>
-      <w:r>
-        <w:rPr>
-          <w:rStyle w:val="KeywordTok"/>
-        </w:rPr>
-        <w:t>ank</w:t>
+        <w:t>element_blank</w:t>
       </w:r>
       <w:r>
         <w:rPr>
@@ -14514,7 +14663,7 @@
         </w:rPr>
         <w:lastRenderedPageBreak/>
         <w:drawing>
-          <wp:inline distT="0" distB="0" distL="0" distR="0" wp14:anchorId="03132B4B" wp14:editId="1170860F">
+          <wp:inline distT="0" distB="0" distL="0" distR="0" wp14:anchorId="17AE5218" wp14:editId="159014D9">
             <wp:extent cx="9232900" cy="6464300"/>
             <wp:effectExtent l="0" t="0" r="0" b="0"/>
             <wp:docPr id="37" name="Picture"/>
@@ -14600,13 +14749,10 @@
     </w:p>
     <w:p>
       <w:r>
-        <w:t xml:space="preserve">Gracias por la explicación. Normalmente en ciencia se </w:t>
-      </w:r>
-      <w:r>
-        <w:t>utiliza un código de colores común a lo que se conoce como la codificación semafórica donde verde significa poco, amarillo moderado y rojo peligroso. Por eso utilizan este tipo de codificación. Cierto es que a los daltónicos esa codificación no se les pued</w:t>
-      </w:r>
-      <w:r>
-        <w:t>e aplicar. Pero a los no daltónicos, los colores verde y rojo son los que mejor se distinguen entre sí por las características de las células de la retina.</w:t>
+        <w:t>Gracias por la explicación. Normalmente en ciencia se utiliza un código de colores común a lo que se conoce como la codificación semafórica donde verde significa poco, amarillo moderado y rojo peligroso. Por eso utilizan este tipo de codificación. Cierto e</w:t>
+      </w:r>
+      <w:r>
+        <w:t>s que a los daltónicos esa codificación no se les puede aplicar. Pero a los no daltónicos, los colores verde y rojo son los que mejor se distinguen entre sí por las características de las células de la retina.</w:t>
       </w:r>
     </w:p>
     <w:p>
@@ -14624,29 +14770,32 @@
     </w:p>
     <w:p>
       <w:r>
-        <w:t>heber</w:t>
-      </w:r>
-      <w:r>
-        <w:t xml:space="preserve"> </w:t>
+        <w:t xml:space="preserve">heber </w:t>
       </w:r>
       <w:hyperlink r:id="rId87">
         <w:r>
           <w:rPr>
             <w:rStyle w:val="Link"/>
           </w:rPr>
-          <w:t>http://eskup.elpais.com/C1412009164-b3defc80060c0a3a32fa0a1b8803d2eb/1412174451-120c5b04818bff4f681b6de84a271ff5</w:t>
+          <w:t>http://eskup.elpais.com/C1412009164-b3defc80060c0a3a32fa0a1b8803d2eb/</w:t>
+        </w:r>
+        <w:r>
+          <w:rPr>
+            <w:rStyle w:val="Link"/>
+          </w:rPr>
+          <w:t>1412174451-120c5b04818bff4f681b6de84a271ff5</w:t>
         </w:r>
       </w:hyperlink>
     </w:p>
     <w:p>
       <w:r>
-        <w:t>Muchas gracias, esa sería una solución, pues la mayoría de daltónicos (en mi caso ausencia aguda de percepción de la frecuencia del verde) desarrollamos un sentido para diferenciar tonos en relación a su luminosidad, hasta el punto de que "coloreamos" lo q</w:t>
-      </w:r>
-      <w:r>
-        <w:t xml:space="preserve">ue en realidad es gris (¿cuánto tiempo ha de pasar hasta que me de cuenta de que la película en la TV no es en color sino en B/N?). El cambiar los gráficos hacia colores visibles o B/N (jamás soy capaz de leer un gráfico con cólores) sería un detalle, por </w:t>
-      </w:r>
-      <w:r>
-        <w:t>no hablar del tema de los semáforos (distintos tonos en distintas ciudades...) Foro EL PAÍS</w:t>
+        <w:t>Muchas gracias, esa sería una solución, pues la mayoría de daltónicos (en mi caso ausencia aguda de percepción de la frecuencia del verde) desarrollamos un sentido para diferenciar tonos en relación a su luminosi</w:t>
+      </w:r>
+      <w:r>
+        <w:t>dad, hasta el punto de que "coloreamos" lo que en realidad es gris (¿cuánto tiempo ha de pasar hasta que me de cuenta de que la película en la TV no es en color sino en B/N?). El cambiar los gráficos hacia colores visibles o B/N (jamás soy capaz de leer un</w:t>
+      </w:r>
+      <w:r>
+        <w:t xml:space="preserve"> gráfico con cólores) sería un detalle, por no hablar del tema de los semáforos (distintos tonos en distintas ciudades...) Foro EL PAÍS</w:t>
       </w:r>
     </w:p>
     <w:p>
@@ -14663,7 +14812,7 @@
       <w:pPr>
         <w:numPr>
           <w:ilvl w:val="0"/>
-          <w:numId w:val="13"/>
+          <w:numId w:val="14"/>
         </w:numPr>
       </w:pPr>
       <w:r>
@@ -14682,7 +14831,7 @@
       <w:pPr>
         <w:numPr>
           <w:ilvl w:val="0"/>
-          <w:numId w:val="13"/>
+          <w:numId w:val="14"/>
         </w:numPr>
       </w:pPr>
       <w:r>
@@ -14693,13 +14842,7 @@
           <w:rPr>
             <w:rStyle w:val="Link"/>
           </w:rPr>
-          <w:t>https://jakevdp.github.io/blog/2014/10/16</w:t>
-        </w:r>
-        <w:r>
-          <w:rPr>
-            <w:rStyle w:val="Link"/>
-          </w:rPr>
-          <w:t>/how-bad-is-your-colormap/</w:t>
+          <w:t>https://jakevdp.github.io/blog/2014/10/16/how-bad-is-your-colormap/</w:t>
         </w:r>
       </w:hyperlink>
     </w:p>
@@ -14730,10 +14873,7 @@
     </w:p>
     <w:p>
       <w:r>
-        <w:t>Quien por cierto menciona</w:t>
-      </w:r>
-      <w:r>
-        <w:t xml:space="preserve"> R así:</w:t>
+        <w:t>Quien por cierto menciona R así:</w:t>
       </w:r>
     </w:p>
     <w:p>
@@ -14744,10 +14884,13 @@
     <w:p>
       <w:r>
         <w:lastRenderedPageBreak/>
-        <w:t>However, given the emphasis on freely available software, the  freely available  general purpose statistical package R must be mentioned here. Ken Knoblauch from Lyon, France has written three libraries for R t</w:t>
-      </w:r>
-      <w:r>
-        <w:t>hat are aimed at psychophysics, psyphy, MLDS, and MLCM, explained above and below. In particular there is now a comprehensive book on modeling psychophysical data by Knoblauch and Maloney. (Here is a preview and Chapter 1) "</w:t>
+        <w:t>However, given the emphasis on freely available software, the  freely available  general purpose statistical packa</w:t>
+      </w:r>
+      <w:r>
+        <w:t>ge R must be mentioned here. Ken Knoblauch from Lyon, France has written three libraries for R that are aimed at psychophysics, psyphy, MLDS, and MLCM, explained above and below. In particular there is now a comprehensive book on modeling psychophysical da</w:t>
+      </w:r>
+      <w:r>
+        <w:t>ta by Knoblauch and Maloney. (Here is a preview and Chapter 1) "</w:t>
       </w:r>
     </w:p>
     <w:p>
@@ -14756,16 +14899,16 @@
       </w:pPr>
       <w:bookmarkStart w:id="16" w:name="apendice-hojas-de-estilo-personalizadas-"/>
       <w:r>
-        <w:t>APENDICE HOJAS DE ESTILO PERSON</w:t>
-      </w:r>
-      <w:r>
-        <w:t>ALIZADAS PARA GGPLOT</w:t>
+        <w:t>APENDICE HOJAS DE ESTILO PERSONALIZADAS PARA GGPLOT</w:t>
       </w:r>
     </w:p>
     <w:bookmarkEnd w:id="16"/>
     <w:p>
       <w:r>
-        <w:t>Es posible preparar hojas de estilo sobre todo para ggplot. En concreto estas se han hecho bastante populares, reproducen los estilos del sitio de Nate Silver</w:t>
+        <w:t>Es posible preparar hojas de estilo sobre todo para ggplot. En concreto estas se han hecho bastante populares, reproducen los estilos del s</w:t>
+      </w:r>
+      <w:r>
+        <w:t>itio de Nate Silver</w:t>
       </w:r>
     </w:p>
     <w:p>
@@ -14790,13 +14933,7 @@
           <w:rPr>
             <w:rStyle w:val="Link"/>
           </w:rPr>
-          <w:t>http://austinclemens.com/blog/2014/07/03/fivethirtyeight-com-st</w:t>
-        </w:r>
-        <w:r>
-          <w:rPr>
-            <w:rStyle w:val="Link"/>
-          </w:rPr>
-          <w:t>yle-graphs-in-ggplot2/</w:t>
+          <w:t>http://austinclemens.com/blog/2014/07/03/fivethirtyeight-com-style-graphs-in-ggplot2/</w:t>
         </w:r>
       </w:hyperlink>
     </w:p>
@@ -14910,7 +15047,13 @@
         <w:rPr>
           <w:rStyle w:val="NormalTok"/>
         </w:rPr>
-        <w:t>((x^</w:t>
+        <w:t>((</w:t>
+      </w:r>
+      <w:r>
+        <w:rPr>
+          <w:rStyle w:val="NormalTok"/>
+        </w:rPr>
+        <w:t>x^</w:t>
       </w:r>
       <w:r>
         <w:rPr>
@@ -15749,13 +15892,7 @@
         <w:rPr>
           <w:rStyle w:val="KeywordTok"/>
         </w:rPr>
-        <w:t>element_bl</w:t>
-      </w:r>
-      <w:r>
-        <w:rPr>
-          <w:rStyle w:val="KeywordTok"/>
-        </w:rPr>
-        <w:t>ank</w:t>
+        <w:t>element_blank</w:t>
       </w:r>
       <w:r>
         <w:rPr>
@@ -15886,7 +16023,7 @@
         </w:rPr>
         <w:lastRenderedPageBreak/>
         <w:drawing>
-          <wp:inline distT="0" distB="0" distL="0" distR="0" wp14:anchorId="24D3AE91" wp14:editId="67DCB53C">
+          <wp:inline distT="0" distB="0" distL="0" distR="0" wp14:anchorId="537C902A" wp14:editId="6CB37219">
             <wp:extent cx="9232900" cy="6464300"/>
             <wp:effectExtent l="0" t="0" r="0" b="0"/>
             <wp:docPr id="38" name="Picture"/>
@@ -15941,9 +16078,9 @@
 <file path=word/numbering.xml><?xml version="1.0" encoding="utf-8"?>
 <w:numbering xmlns:wpc="http://schemas.microsoft.com/office/word/2010/wordprocessingCanvas" xmlns:mc="http://schemas.openxmlformats.org/markup-compatibility/2006" xmlns:o="urn:schemas-microsoft-com:office:office" xmlns:r="http://schemas.openxmlformats.org/officeDocument/2006/relationships" xmlns:m="http://schemas.openxmlformats.org/officeDocument/2006/math" xmlns:v="urn:schemas-microsoft-com:vml" xmlns:wp14="http://schemas.microsoft.com/office/word/2010/wordprocessingDrawing" xmlns:wp="http://schemas.openxmlformats.org/drawingml/2006/wordprocessingDrawing" xmlns:w10="urn:schemas-microsoft-com:office:word" xmlns:w="http://schemas.openxmlformats.org/wordprocessingml/2006/main" xmlns:w14="http://schemas.microsoft.com/office/word/2010/wordml" xmlns:wpg="http://schemas.microsoft.com/office/word/2010/wordprocessingGroup" xmlns:wpi="http://schemas.microsoft.com/office/word/2010/wordprocessingInk" xmlns:wne="http://schemas.microsoft.com/office/word/2006/wordml" xmlns:wps="http://schemas.microsoft.com/office/word/2010/wordprocessingShape" mc:Ignorable="w14 wp14">
   <w:abstractNum w:abstractNumId="0">
-    <w:nsid w:val="EAA0C216"/>
+    <w:nsid w:val="A0C9A85A"/>
     <w:multiLevelType w:val="multilevel"/>
-    <w:tmpl w:val="F2A428CC"/>
+    <w:tmpl w:val="4274A8D6"/>
     <w:lvl w:ilvl="0">
       <w:numFmt w:val="bullet"/>
       <w:lvlText w:val="•"/>
@@ -16033,9 +16170,9 @@
     </w:lvl>
   </w:abstractNum>
   <w:abstractNum w:abstractNumId="1">
-    <w:nsid w:val="54D3412D"/>
+    <w:nsid w:val="ADAA9B87"/>
     <w:multiLevelType w:val="multilevel"/>
-    <w:tmpl w:val="8B0CB054"/>
+    <w:tmpl w:val="F8FA4714"/>
     <w:lvl w:ilvl="0">
       <w:numFmt w:val="bullet"/>
       <w:lvlText w:val=" "/>
@@ -16161,6 +16298,9 @@
     <w:abstractNumId w:val="0"/>
   </w:num>
   <w:num w:numId="13">
+    <w:abstractNumId w:val="0"/>
+  </w:num>
+  <w:num w:numId="14">
     <w:abstractNumId w:val="0"/>
   </w:num>
 </w:numbering>
@@ -16621,7 +16761,7 @@
     <w:name w:val="Balloon Text"/>
     <w:basedOn w:val="Normal"/>
     <w:link w:val="TextodegloboCar"/>
-    <w:rsid w:val="005161E5"/>
+    <w:rsid w:val="006579BF"/>
     <w:pPr>
       <w:spacing w:before="0" w:after="0"/>
     </w:pPr>
@@ -16635,7 +16775,7 @@
     <w:name w:val="Texto de globo Car"/>
     <w:basedOn w:val="Fuentedeprrafopredeter"/>
     <w:link w:val="Textodeglobo"/>
-    <w:rsid w:val="005161E5"/>
+    <w:rsid w:val="006579BF"/>
     <w:rPr>
       <w:rFonts w:ascii="Tahoma" w:hAnsi="Tahoma" w:cs="Tahoma"/>
       <w:sz w:val="16"/>
@@ -17100,7 +17240,7 @@
     <w:name w:val="Balloon Text"/>
     <w:basedOn w:val="Normal"/>
     <w:link w:val="TextodegloboCar"/>
-    <w:rsid w:val="005161E5"/>
+    <w:rsid w:val="006579BF"/>
     <w:pPr>
       <w:spacing w:before="0" w:after="0"/>
     </w:pPr>
@@ -17114,7 +17254,7 @@
     <w:name w:val="Texto de globo Car"/>
     <w:basedOn w:val="Fuentedeprrafopredeter"/>
     <w:link w:val="Textodeglobo"/>
-    <w:rsid w:val="005161E5"/>
+    <w:rsid w:val="006579BF"/>
     <w:rPr>
       <w:rFonts w:ascii="Tahoma" w:hAnsi="Tahoma" w:cs="Tahoma"/>
       <w:sz w:val="16"/>

</xml_diff>